<commit_message>
add HW to git
</commit_message>
<xml_diff>
--- a/HW_3.docx
+++ b/HW_3.docx
@@ -22,7 +22,12 @@
           <w14:ligatures w14:val="none"/>
         </w:rPr>
       </w:r>
-      <w:r/>
+      <w:r>
+        <w:rPr>
+          <w:highlight w:val="none"/>
+          <w14:ligatures w14:val="none"/>
+        </w:rPr>
+      </w:r>
     </w:p>
     <w:p>
       <w:pPr>
@@ -95,7 +100,7 @@
                   <v:f eqn="sum @10 21600 0"/>
                 </v:formulas>
               </v:shapetype>
-              <v:shape id="_x0000_i0" o:spid="_x0000_s0" type="#_x0000_t75" style="width:467.8pt;height:168.1pt;mso-wrap-distance-left:0.0pt;mso-wrap-distance-top:0.0pt;mso-wrap-distance-right:0.0pt;mso-wrap-distance-bottom:0.0pt;" stroked="false">
+              <v:shape id="_x0000_i0" o:spid="_x0000_s0" type="#_x0000_t75" style="width:467.75pt;height:168.14pt;mso-wrap-distance-left:0.00pt;mso-wrap-distance-top:0.00pt;mso-wrap-distance-right:0.00pt;mso-wrap-distance-bottom:0.00pt;" stroked="false">
                 <v:path textboxrect="0,0,0,0"/>
                 <v:imagedata r:id="rId8" o:title=""/>
               </v:shape>
@@ -161,7 +166,7 @@
                   <v:f eqn="sum @10 21600 0"/>
                 </v:formulas>
               </v:shapetype>
-              <v:shape id="_x0000_i1" o:spid="_x0000_s1" type="#_x0000_t75" style="width:434.2pt;height:324.0pt;mso-wrap-distance-left:0.0pt;mso-wrap-distance-top:0.0pt;mso-wrap-distance-right:0.0pt;mso-wrap-distance-bottom:0.0pt;" stroked="false">
+              <v:shape id="_x0000_i1" o:spid="_x0000_s1" type="#_x0000_t75" style="width:434.25pt;height:324.00pt;mso-wrap-distance-left:0.00pt;mso-wrap-distance-top:0.00pt;mso-wrap-distance-right:0.00pt;mso-wrap-distance-bottom:0.00pt;" stroked="false">
                 <v:path textboxrect="0,0,0,0"/>
                 <v:imagedata r:id="rId9" o:title=""/>
               </v:shape>
@@ -175,7 +180,12 @@
           <w14:ligatures w14:val="none"/>
         </w:rPr>
       </w:r>
-      <w:r/>
+      <w:r>
+        <w:rPr>
+          <w:highlight w:val="none"/>
+          <w14:ligatures w14:val="none"/>
+        </w:rPr>
+      </w:r>
     </w:p>
     <w:p>
       <w:pPr>
@@ -247,7 +257,7 @@
                   <v:f eqn="sum @10 21600 0"/>
                 </v:formulas>
               </v:shapetype>
-              <v:shape id="_x0000_i2" o:spid="_x0000_s2" type="#_x0000_t75" style="width:266.2pt;height:66.0pt;mso-wrap-distance-left:0.0pt;mso-wrap-distance-top:0.0pt;mso-wrap-distance-right:0.0pt;mso-wrap-distance-bottom:0.0pt;" stroked="false">
+              <v:shape id="_x0000_i2" o:spid="_x0000_s2" type="#_x0000_t75" style="width:266.25pt;height:66.00pt;mso-wrap-distance-left:0.00pt;mso-wrap-distance-top:0.00pt;mso-wrap-distance-right:0.00pt;mso-wrap-distance-bottom:0.00pt;" stroked="false">
                 <v:path textboxrect="0,0,0,0"/>
                 <v:imagedata r:id="rId10" o:title=""/>
               </v:shape>
@@ -260,7 +270,12 @@
           <w:highlight w:val="none"/>
         </w:rPr>
       </w:r>
-      <w:r/>
+      <w:r>
+        <w:rPr>
+          <w:highlight w:val="none"/>
+          <w14:ligatures w14:val="none"/>
+        </w:rPr>
+      </w:r>
     </w:p>
     <w:p>
       <w:pPr>
@@ -332,7 +347,7 @@
                   <v:f eqn="sum @10 21600 0"/>
                 </v:formulas>
               </v:shapetype>
-              <v:shape id="_x0000_i3" o:spid="_x0000_s3" type="#_x0000_t75" style="width:458.2pt;height:46.5pt;mso-wrap-distance-left:0.0pt;mso-wrap-distance-top:0.0pt;mso-wrap-distance-right:0.0pt;mso-wrap-distance-bottom:0.0pt;" stroked="false">
+              <v:shape id="_x0000_i3" o:spid="_x0000_s3" type="#_x0000_t75" style="width:458.25pt;height:46.50pt;mso-wrap-distance-left:0.00pt;mso-wrap-distance-top:0.00pt;mso-wrap-distance-right:0.00pt;mso-wrap-distance-bottom:0.00pt;" stroked="false">
                 <v:path textboxrect="0,0,0,0"/>
                 <v:imagedata r:id="rId11" o:title=""/>
               </v:shape>
@@ -345,7 +360,12 @@
           <w:highlight w:val="none"/>
         </w:rPr>
       </w:r>
-      <w:r/>
+      <w:r>
+        <w:rPr>
+          <w:highlight w:val="none"/>
+          <w14:ligatures w14:val="none"/>
+        </w:rPr>
+      </w:r>
     </w:p>
     <w:p>
       <w:pPr>
@@ -418,7 +438,7 @@
                   <v:f eqn="sum @10 21600 0"/>
                 </v:formulas>
               </v:shapetype>
-              <v:shape id="_x0000_i4" o:spid="_x0000_s4" type="#_x0000_t75" style="width:467.8pt;height:273.1pt;mso-wrap-distance-left:0.0pt;mso-wrap-distance-top:0.0pt;mso-wrap-distance-right:0.0pt;mso-wrap-distance-bottom:0.0pt;" stroked="false">
+              <v:shape id="_x0000_i4" o:spid="_x0000_s4" type="#_x0000_t75" style="width:467.75pt;height:273.13pt;mso-wrap-distance-left:0.00pt;mso-wrap-distance-top:0.00pt;mso-wrap-distance-right:0.00pt;mso-wrap-distance-bottom:0.00pt;" stroked="false">
                 <v:path textboxrect="0,0,0,0"/>
                 <v:imagedata r:id="rId12" o:title=""/>
               </v:shape>
@@ -432,7 +452,12 @@
           <w14:ligatures w14:val="none"/>
         </w:rPr>
       </w:r>
-      <w:r/>
+      <w:r>
+        <w:rPr>
+          <w:highlight w:val="none"/>
+          <w14:ligatures w14:val="none"/>
+        </w:rPr>
+      </w:r>
     </w:p>
     <w:p>
       <w:pPr>
@@ -454,7 +479,12 @@
           <w14:ligatures w14:val="none"/>
         </w:rPr>
       </w:r>
-      <w:r/>
+      <w:r>
+        <w:rPr>
+          <w:highlight w:val="yellow"/>
+          <w14:ligatures w14:val="none"/>
+        </w:rPr>
+      </w:r>
     </w:p>
     <w:p>
       <w:pPr>
@@ -527,7 +557,7 @@
                   <v:f eqn="sum @10 21600 0"/>
                 </v:formulas>
               </v:shapetype>
-              <v:shape id="_x0000_i5" o:spid="_x0000_s5" type="#_x0000_t75" style="width:467.8pt;height:83.0pt;mso-wrap-distance-left:0.0pt;mso-wrap-distance-top:0.0pt;mso-wrap-distance-right:0.0pt;mso-wrap-distance-bottom:0.0pt;" stroked="false">
+              <v:shape id="_x0000_i5" o:spid="_x0000_s5" type="#_x0000_t75" style="width:467.75pt;height:83.05pt;mso-wrap-distance-left:0.00pt;mso-wrap-distance-top:0.00pt;mso-wrap-distance-right:0.00pt;mso-wrap-distance-bottom:0.00pt;" stroked="false">
                 <v:path textboxrect="0,0,0,0"/>
                 <v:imagedata r:id="rId13" o:title=""/>
               </v:shape>
@@ -541,7 +571,12 @@
           <w14:ligatures w14:val="none"/>
         </w:rPr>
       </w:r>
-      <w:r/>
+      <w:r>
+        <w:rPr>
+          <w:highlight w:val="none"/>
+          <w14:ligatures w14:val="none"/>
+        </w:rPr>
+      </w:r>
     </w:p>
     <w:p>
       <w:pPr>
@@ -614,7 +649,7 @@
                   <v:f eqn="sum @10 21600 0"/>
                 </v:formulas>
               </v:shapetype>
-              <v:shape id="_x0000_i6" o:spid="_x0000_s6" type="#_x0000_t75" style="width:467.8pt;height:367.0pt;mso-wrap-distance-left:0.0pt;mso-wrap-distance-top:0.0pt;mso-wrap-distance-right:0.0pt;mso-wrap-distance-bottom:0.0pt;" stroked="false">
+              <v:shape id="_x0000_i6" o:spid="_x0000_s6" type="#_x0000_t75" style="width:467.75pt;height:367.00pt;mso-wrap-distance-left:0.00pt;mso-wrap-distance-top:0.00pt;mso-wrap-distance-right:0.00pt;mso-wrap-distance-bottom:0.00pt;" stroked="false">
                 <v:path textboxrect="0,0,0,0"/>
                 <v:imagedata r:id="rId14" o:title=""/>
               </v:shape>
@@ -628,7 +663,12 @@
           <w14:ligatures w14:val="none"/>
         </w:rPr>
       </w:r>
-      <w:r/>
+      <w:r>
+        <w:rPr>
+          <w:highlight w:val="none"/>
+          <w14:ligatures w14:val="none"/>
+        </w:rPr>
+      </w:r>
     </w:p>
     <w:p>
       <w:pPr>
@@ -648,8 +688,8 @@
           <mc:Choice Requires="wpg">
             <w:drawing>
               <wp:inline xmlns:wp="http://schemas.openxmlformats.org/drawingml/2006/wordprocessingDrawing" distT="0" distB="0" distL="0" distR="0">
-                <wp:extent cx="4410075" cy="1114425"/>
-                <wp:effectExtent l="0" t="0" r="0" b="0"/>
+                <wp:extent cx="4410074" cy="1114425"/>
+                <wp:effectExtent l="1" t="0" r="0" b="0"/>
                 <wp:docPr id="8" name=""/>
                 <wp:cNvGraphicFramePr>
                   <a:graphicFrameLocks xmlns:a="http://schemas.openxmlformats.org/drawingml/2006/main" noChangeAspect="1"/>
@@ -701,7 +741,7 @@
                   <v:f eqn="sum @10 21600 0"/>
                 </v:formulas>
               </v:shapetype>
-              <v:shape id="_x0000_i7" o:spid="_x0000_s7" type="#_x0000_t75" style="width:347.2pt;height:87.8pt;mso-wrap-distance-left:0.0pt;mso-wrap-distance-top:0.0pt;mso-wrap-distance-right:0.0pt;mso-wrap-distance-bottom:0.0pt;" stroked="false">
+              <v:shape id="_x0000_i7" o:spid="_x0000_s7" type="#_x0000_t75" style="width:347.25pt;height:87.75pt;mso-wrap-distance-left:0.00pt;mso-wrap-distance-top:0.00pt;mso-wrap-distance-right:0.00pt;mso-wrap-distance-bottom:0.00pt;" stroked="false">
                 <v:path textboxrect="0,0,0,0"/>
                 <v:imagedata r:id="rId15" o:title=""/>
               </v:shape>
@@ -715,7 +755,12 @@
           <w14:ligatures w14:val="none"/>
         </w:rPr>
       </w:r>
-      <w:r/>
+      <w:r>
+        <w:rPr>
+          <w:highlight w:val="none"/>
+          <w14:ligatures w14:val="none"/>
+        </w:rPr>
+      </w:r>
     </w:p>
     <w:p>
       <w:pPr>
@@ -735,8 +780,244 @@
           <w:highlight w:val="none"/>
           <w14:ligatures w14:val="none"/>
         </w:rPr>
-      </w:r>
-      <w:r/>
+        <w:t xml:space="preserve">запросы на верхней границе:</w:t>
+      </w:r>
+      <w:r>
+        <w:rPr>
+          <w:highlight w:val="none"/>
+          <w14:ligatures w14:val="none"/>
+        </w:rPr>
+      </w:r>
+      <w:r>
+        <w:rPr>
+          <w:highlight w:val="none"/>
+          <w14:ligatures w14:val="none"/>
+        </w:rPr>
+      </w:r>
+    </w:p>
+    <w:p>
+      <w:pPr>
+        <w:rPr>
+          <w:highlight w:val="none"/>
+          <w14:ligatures w14:val="none"/>
+        </w:rPr>
+      </w:pPr>
+      <w:r>
+        <w:rPr>
+          <w:highlight w:val="none"/>
+          <w14:ligatures w14:val="none"/>
+        </w:rPr>
+      </w:r>
+      <w:r>
+        <mc:AlternateContent>
+          <mc:Choice Requires="wpg">
+            <w:drawing>
+              <wp:inline xmlns:wp="http://schemas.openxmlformats.org/drawingml/2006/wordprocessingDrawing" distT="0" distB="0" distL="0" distR="0">
+                <wp:extent cx="4438650" cy="1390650"/>
+                <wp:effectExtent l="0" t="0" r="0" b="0"/>
+                <wp:docPr id="9" name=""/>
+                <wp:cNvGraphicFramePr>
+                  <a:graphicFrameLocks xmlns:a="http://schemas.openxmlformats.org/drawingml/2006/main" noChangeAspect="1"/>
+                </wp:cNvGraphicFramePr>
+                <a:graphic xmlns:a="http://schemas.openxmlformats.org/drawingml/2006/main">
+                  <a:graphicData uri="http://schemas.openxmlformats.org/drawingml/2006/picture">
+                    <pic:pic xmlns:pic="http://schemas.openxmlformats.org/drawingml/2006/picture">
+                      <pic:nvPicPr>
+                        <pic:cNvPr id="1578451473" name=""/>
+                        <pic:cNvPicPr>
+                          <a:picLocks noChangeAspect="1"/>
+                        </pic:cNvPicPr>
+                        <pic:nvPr/>
+                      </pic:nvPicPr>
+                      <pic:blipFill>
+                        <a:blip r:embed="rId16"/>
+                        <a:stretch/>
+                      </pic:blipFill>
+                      <pic:spPr bwMode="auto">
+                        <a:xfrm>
+                          <a:off x="0" y="0"/>
+                          <a:ext cx="4438650" cy="1390650"/>
+                        </a:xfrm>
+                        <a:prstGeom prst="rect">
+                          <a:avLst/>
+                        </a:prstGeom>
+                      </pic:spPr>
+                    </pic:pic>
+                  </a:graphicData>
+                </a:graphic>
+              </wp:inline>
+            </w:drawing>
+          </mc:Choice>
+          <mc:Fallback>
+            <w:pict>
+              <v:shapetype type="#_x0000_t75" o:spt="75" coordsize="21600,21600" o:preferrelative="t" path="m@4@5l@4@11@9@11@9@5xe">
+                <v:formulas>
+                  <v:f eqn="if lineDrawn pixelLineWidth 0"/>
+                  <v:f eqn="sum @0 1 0"/>
+                  <v:f eqn="sum 0 0 @1"/>
+                  <v:f eqn="prod @2 1 2"/>
+                  <v:f eqn="prod @3 21600 pixelWidth"/>
+                  <v:f eqn="prod @3 21600 pixelHeight"/>
+                  <v:f eqn="sum @0 0 1"/>
+                  <v:f eqn="prod @6 1 2"/>
+                  <v:f eqn="prod @7 21600 pixelWidth"/>
+                  <v:f eqn="sum @8 21600 0"/>
+                  <v:f eqn="prod @7 21600 pixelHeight"/>
+                  <v:f eqn="sum @10 21600 0"/>
+                </v:formulas>
+              </v:shapetype>
+              <v:shape id="_x0000_i8" o:spid="_x0000_s8" type="#_x0000_t75" style="width:349.50pt;height:109.50pt;mso-wrap-distance-left:0.00pt;mso-wrap-distance-top:0.00pt;mso-wrap-distance-right:0.00pt;mso-wrap-distance-bottom:0.00pt;" stroked="false">
+                <v:path textboxrect="0,0,0,0"/>
+                <v:imagedata r:id="rId16" o:title=""/>
+              </v:shape>
+            </w:pict>
+          </mc:Fallback>
+        </mc:AlternateContent>
+      </w:r>
+      <w:r>
+        <w:rPr>
+          <w:highlight w:val="none"/>
+          <w14:ligatures w14:val="none"/>
+        </w:rPr>
+      </w:r>
+      <w:r>
+        <w:rPr>
+          <w:highlight w:val="none"/>
+          <w14:ligatures w14:val="none"/>
+        </w:rPr>
+      </w:r>
+      <w:r>
+        <w:rPr>
+          <w:highlight w:val="none"/>
+          <w14:ligatures w14:val="none"/>
+        </w:rPr>
+      </w:r>
+      <w:r>
+        <w:rPr>
+          <w:highlight w:val="none"/>
+          <w14:ligatures w14:val="none"/>
+        </w:rPr>
+      </w:r>
+      <w:r>
+        <w:rPr>
+          <w:highlight w:val="none"/>
+          <w14:ligatures w14:val="none"/>
+        </w:rPr>
+      </w:r>
+      <w:r>
+        <w:rPr>
+          <w:highlight w:val="none"/>
+        </w:rPr>
+      </w:r>
+      <w:r>
+        <w:rPr>
+          <w:highlight w:val="none"/>
+        </w:rPr>
+      </w:r>
+      <w:r>
+        <w:rPr>
+          <w:highlight w:val="none"/>
+          <w14:ligatures w14:val="none"/>
+        </w:rPr>
+      </w:r>
+    </w:p>
+    <w:p>
+      <w:pPr>
+        <w:rPr>
+          <w:highlight w:val="none"/>
+          <w14:ligatures w14:val="none"/>
+        </w:rPr>
+      </w:pPr>
+      <w:r>
+        <w:rPr>
+          <w:highlight w:val="none"/>
+          <w14:ligatures w14:val="none"/>
+        </w:rPr>
+      </w:r>
+      <w:r>
+        <w:rPr>
+          <w:highlight w:val="none"/>
+          <w14:ligatures w14:val="none"/>
+        </w:rPr>
+      </w:r>
+      <w:r>
+        <mc:AlternateContent>
+          <mc:Choice Requires="wpg">
+            <w:drawing>
+              <wp:inline xmlns:wp="http://schemas.openxmlformats.org/drawingml/2006/wordprocessingDrawing" distT="0" distB="0" distL="0" distR="0">
+                <wp:extent cx="5940425" cy="974535"/>
+                <wp:effectExtent l="0" t="0" r="0" b="0"/>
+                <wp:docPr id="10" name=""/>
+                <wp:cNvGraphicFramePr>
+                  <a:graphicFrameLocks xmlns:a="http://schemas.openxmlformats.org/drawingml/2006/main" noChangeAspect="1"/>
+                </wp:cNvGraphicFramePr>
+                <a:graphic xmlns:a="http://schemas.openxmlformats.org/drawingml/2006/main">
+                  <a:graphicData uri="http://schemas.openxmlformats.org/drawingml/2006/picture">
+                    <pic:pic xmlns:pic="http://schemas.openxmlformats.org/drawingml/2006/picture">
+                      <pic:nvPicPr>
+                        <pic:cNvPr id="2006105233" name=""/>
+                        <pic:cNvPicPr>
+                          <a:picLocks noChangeAspect="1"/>
+                        </pic:cNvPicPr>
+                        <pic:nvPr/>
+                      </pic:nvPicPr>
+                      <pic:blipFill>
+                        <a:blip r:embed="rId17"/>
+                        <a:stretch/>
+                      </pic:blipFill>
+                      <pic:spPr bwMode="auto">
+                        <a:xfrm>
+                          <a:off x="0" y="0"/>
+                          <a:ext cx="5940425" cy="974534"/>
+                        </a:xfrm>
+                        <a:prstGeom prst="rect">
+                          <a:avLst/>
+                        </a:prstGeom>
+                      </pic:spPr>
+                    </pic:pic>
+                  </a:graphicData>
+                </a:graphic>
+              </wp:inline>
+            </w:drawing>
+          </mc:Choice>
+          <mc:Fallback>
+            <w:pict>
+              <v:shapetype type="#_x0000_t75" o:spt="75" coordsize="21600,21600" o:preferrelative="t" path="m@4@5l@4@11@9@11@9@5xe">
+                <v:formulas>
+                  <v:f eqn="if lineDrawn pixelLineWidth 0"/>
+                  <v:f eqn="sum @0 1 0"/>
+                  <v:f eqn="sum 0 0 @1"/>
+                  <v:f eqn="prod @2 1 2"/>
+                  <v:f eqn="prod @3 21600 pixelWidth"/>
+                  <v:f eqn="prod @3 21600 pixelHeight"/>
+                  <v:f eqn="sum @0 0 1"/>
+                  <v:f eqn="prod @6 1 2"/>
+                  <v:f eqn="prod @7 21600 pixelWidth"/>
+                  <v:f eqn="sum @8 21600 0"/>
+                  <v:f eqn="prod @7 21600 pixelHeight"/>
+                  <v:f eqn="sum @10 21600 0"/>
+                </v:formulas>
+              </v:shapetype>
+              <v:shape id="_x0000_i9" o:spid="_x0000_s9" type="#_x0000_t75" style="width:467.75pt;height:76.74pt;mso-wrap-distance-left:0.00pt;mso-wrap-distance-top:0.00pt;mso-wrap-distance-right:0.00pt;mso-wrap-distance-bottom:0.00pt;" stroked="false">
+                <v:path textboxrect="0,0,0,0"/>
+                <v:imagedata r:id="rId17" o:title=""/>
+              </v:shape>
+            </w:pict>
+          </mc:Fallback>
+        </mc:AlternateContent>
+      </w:r>
+      <w:r>
+        <w:rPr>
+          <w:highlight w:val="none"/>
+          <w14:ligatures w14:val="none"/>
+        </w:rPr>
+      </w:r>
+      <w:r>
+        <w:rPr>
+          <w:highlight w:val="none"/>
+          <w14:ligatures w14:val="none"/>
+        </w:rPr>
+      </w:r>
     </w:p>
     <w:p>
       <w:pPr>
@@ -758,7 +1039,7 @@
               <wp:inline xmlns:wp="http://schemas.openxmlformats.org/drawingml/2006/wordprocessingDrawing" distT="0" distB="0" distL="0" distR="0">
                 <wp:extent cx="5940425" cy="4291155"/>
                 <wp:effectExtent l="0" t="0" r="0" b="0"/>
-                <wp:docPr id="9" name=""/>
+                <wp:docPr id="11" name=""/>
                 <wp:cNvGraphicFramePr>
                   <a:graphicFrameLocks xmlns:a="http://schemas.openxmlformats.org/drawingml/2006/main" noChangeAspect="1"/>
                 </wp:cNvGraphicFramePr>
@@ -773,7 +1054,7 @@
                         <pic:nvPr/>
                       </pic:nvPicPr>
                       <pic:blipFill>
-                        <a:blip r:embed="rId16"/>
+                        <a:blip r:embed="rId18"/>
                         <a:stretch/>
                       </pic:blipFill>
                       <pic:spPr bwMode="auto">
@@ -809,9 +1090,9 @@
                   <v:f eqn="sum @10 21600 0"/>
                 </v:formulas>
               </v:shapetype>
-              <v:shape id="_x0000_i8" o:spid="_x0000_s8" type="#_x0000_t75" style="width:467.8pt;height:337.9pt;mso-wrap-distance-left:0.0pt;mso-wrap-distance-top:0.0pt;mso-wrap-distance-right:0.0pt;mso-wrap-distance-bottom:0.0pt;" stroked="false">
+              <v:shape id="_x0000_i10" o:spid="_x0000_s10" type="#_x0000_t75" style="width:467.75pt;height:337.89pt;mso-wrap-distance-left:0.00pt;mso-wrap-distance-top:0.00pt;mso-wrap-distance-right:0.00pt;mso-wrap-distance-bottom:0.00pt;" stroked="false">
                 <v:path textboxrect="0,0,0,0"/>
-                <v:imagedata r:id="rId16" o:title=""/>
+                <v:imagedata r:id="rId18" o:title=""/>
               </v:shape>
             </w:pict>
           </mc:Fallback>
@@ -823,7 +1104,12 @@
           <w14:ligatures w14:val="none"/>
         </w:rPr>
       </w:r>
-      <w:r/>
+      <w:r>
+        <w:rPr>
+          <w:highlight w:val="none"/>
+          <w14:ligatures w14:val="none"/>
+        </w:rPr>
+      </w:r>
     </w:p>
     <w:p>
       <w:pPr>
@@ -845,7 +1131,7 @@
               <wp:inline xmlns:wp="http://schemas.openxmlformats.org/drawingml/2006/wordprocessingDrawing" distT="0" distB="0" distL="0" distR="0">
                 <wp:extent cx="5940425" cy="4519382"/>
                 <wp:effectExtent l="0" t="0" r="0" b="0"/>
-                <wp:docPr id="10" name=""/>
+                <wp:docPr id="12" name=""/>
                 <wp:cNvGraphicFramePr>
                   <a:graphicFrameLocks xmlns:a="http://schemas.openxmlformats.org/drawingml/2006/main" noChangeAspect="1"/>
                 </wp:cNvGraphicFramePr>
@@ -860,7 +1146,7 @@
                         <pic:nvPr/>
                       </pic:nvPicPr>
                       <pic:blipFill>
-                        <a:blip r:embed="rId17"/>
+                        <a:blip r:embed="rId19"/>
                         <a:stretch/>
                       </pic:blipFill>
                       <pic:spPr bwMode="auto">
@@ -896,9 +1182,9 @@
                   <v:f eqn="sum @10 21600 0"/>
                 </v:formulas>
               </v:shapetype>
-              <v:shape id="_x0000_i9" o:spid="_x0000_s9" type="#_x0000_t75" style="width:467.8pt;height:355.9pt;mso-wrap-distance-left:0.0pt;mso-wrap-distance-top:0.0pt;mso-wrap-distance-right:0.0pt;mso-wrap-distance-bottom:0.0pt;" stroked="false">
+              <v:shape id="_x0000_i11" o:spid="_x0000_s11" type="#_x0000_t75" style="width:467.75pt;height:355.86pt;mso-wrap-distance-left:0.00pt;mso-wrap-distance-top:0.00pt;mso-wrap-distance-right:0.00pt;mso-wrap-distance-bottom:0.00pt;" stroked="false">
                 <v:path textboxrect="0,0,0,0"/>
-                <v:imagedata r:id="rId17" o:title=""/>
+                <v:imagedata r:id="rId19" o:title=""/>
               </v:shape>
             </w:pict>
           </mc:Fallback>
@@ -910,7 +1196,12 @@
           <w14:ligatures w14:val="none"/>
         </w:rPr>
       </w:r>
-      <w:r/>
+      <w:r>
+        <w:rPr>
+          <w:highlight w:val="none"/>
+          <w14:ligatures w14:val="none"/>
+        </w:rPr>
+      </w:r>
     </w:p>
     <w:p>
       <w:pPr>
@@ -932,7 +1223,7 @@
               <wp:inline xmlns:wp="http://schemas.openxmlformats.org/drawingml/2006/wordprocessingDrawing" distT="0" distB="0" distL="0" distR="0">
                 <wp:extent cx="5940425" cy="4379350"/>
                 <wp:effectExtent l="0" t="0" r="0" b="0"/>
-                <wp:docPr id="11" name=""/>
+                <wp:docPr id="13" name=""/>
                 <wp:cNvGraphicFramePr>
                   <a:graphicFrameLocks xmlns:a="http://schemas.openxmlformats.org/drawingml/2006/main" noChangeAspect="1"/>
                 </wp:cNvGraphicFramePr>
@@ -947,7 +1238,7 @@
                         <pic:nvPr/>
                       </pic:nvPicPr>
                       <pic:blipFill>
-                        <a:blip r:embed="rId18"/>
+                        <a:blip r:embed="rId20"/>
                         <a:stretch/>
                       </pic:blipFill>
                       <pic:spPr bwMode="auto">
@@ -983,9 +1274,9 @@
                   <v:f eqn="sum @10 21600 0"/>
                 </v:formulas>
               </v:shapetype>
-              <v:shape id="_x0000_i10" o:spid="_x0000_s10" type="#_x0000_t75" style="width:467.8pt;height:344.8pt;mso-wrap-distance-left:0.0pt;mso-wrap-distance-top:0.0pt;mso-wrap-distance-right:0.0pt;mso-wrap-distance-bottom:0.0pt;" stroked="false">
+              <v:shape id="_x0000_i12" o:spid="_x0000_s12" type="#_x0000_t75" style="width:467.75pt;height:344.83pt;mso-wrap-distance-left:0.00pt;mso-wrap-distance-top:0.00pt;mso-wrap-distance-right:0.00pt;mso-wrap-distance-bottom:0.00pt;" stroked="false">
                 <v:path textboxrect="0,0,0,0"/>
-                <v:imagedata r:id="rId18" o:title=""/>
+                <v:imagedata r:id="rId20" o:title=""/>
               </v:shape>
             </w:pict>
           </mc:Fallback>
@@ -997,7 +1288,12 @@
           <w14:ligatures w14:val="none"/>
         </w:rPr>
       </w:r>
-      <w:r/>
+      <w:r>
+        <w:rPr>
+          <w:highlight w:val="none"/>
+          <w14:ligatures w14:val="none"/>
+        </w:rPr>
+      </w:r>
     </w:p>
     <w:p>
       <w:pPr>
@@ -1019,7 +1315,7 @@
               <wp:inline xmlns:wp="http://schemas.openxmlformats.org/drawingml/2006/wordprocessingDrawing" distT="0" distB="0" distL="0" distR="0">
                 <wp:extent cx="5940425" cy="3035828"/>
                 <wp:effectExtent l="0" t="0" r="0" b="0"/>
-                <wp:docPr id="12" name=""/>
+                <wp:docPr id="14" name=""/>
                 <wp:cNvGraphicFramePr>
                   <a:graphicFrameLocks xmlns:a="http://schemas.openxmlformats.org/drawingml/2006/main" noChangeAspect="1"/>
                 </wp:cNvGraphicFramePr>
@@ -1034,7 +1330,7 @@
                         <pic:nvPr/>
                       </pic:nvPicPr>
                       <pic:blipFill>
-                        <a:blip r:embed="rId19"/>
+                        <a:blip r:embed="rId21"/>
                         <a:stretch/>
                       </pic:blipFill>
                       <pic:spPr bwMode="auto">
@@ -1070,9 +1366,9 @@
                   <v:f eqn="sum @10 21600 0"/>
                 </v:formulas>
               </v:shapetype>
-              <v:shape id="_x0000_i11" o:spid="_x0000_s11" type="#_x0000_t75" style="width:467.8pt;height:239.0pt;mso-wrap-distance-left:0.0pt;mso-wrap-distance-top:0.0pt;mso-wrap-distance-right:0.0pt;mso-wrap-distance-bottom:0.0pt;" stroked="false">
+              <v:shape id="_x0000_i13" o:spid="_x0000_s13" type="#_x0000_t75" style="width:467.75pt;height:239.04pt;mso-wrap-distance-left:0.00pt;mso-wrap-distance-top:0.00pt;mso-wrap-distance-right:0.00pt;mso-wrap-distance-bottom:0.00pt;" stroked="false">
                 <v:path textboxrect="0,0,0,0"/>
-                <v:imagedata r:id="rId19" o:title=""/>
+                <v:imagedata r:id="rId21" o:title=""/>
               </v:shape>
             </w:pict>
           </mc:Fallback>
@@ -1084,7 +1380,12 @@
           <w14:ligatures w14:val="none"/>
         </w:rPr>
       </w:r>
-      <w:r/>
+      <w:r>
+        <w:rPr>
+          <w:highlight w:val="none"/>
+          <w14:ligatures w14:val="none"/>
+        </w:rPr>
+      </w:r>
     </w:p>
     <w:p>
       <w:pPr>
@@ -1106,7 +1407,12 @@
           <w14:ligatures w14:val="none"/>
         </w:rPr>
       </w:r>
-      <w:r/>
+      <w:r>
+        <w:rPr>
+          <w:highlight w:val="none"/>
+          <w14:ligatures w14:val="none"/>
+        </w:rPr>
+      </w:r>
     </w:p>
     <w:p>
       <w:pPr>
@@ -1128,7 +1434,7 @@
               <wp:inline xmlns:wp="http://schemas.openxmlformats.org/drawingml/2006/wordprocessingDrawing" distT="0" distB="0" distL="0" distR="0">
                 <wp:extent cx="5940425" cy="3467840"/>
                 <wp:effectExtent l="0" t="0" r="0" b="0"/>
-                <wp:docPr id="13" name=""/>
+                <wp:docPr id="15" name=""/>
                 <wp:cNvGraphicFramePr>
                   <a:graphicFrameLocks xmlns:a="http://schemas.openxmlformats.org/drawingml/2006/main" noChangeAspect="1"/>
                 </wp:cNvGraphicFramePr>
@@ -1143,7 +1449,7 @@
                         <pic:nvPr/>
                       </pic:nvPicPr>
                       <pic:blipFill>
-                        <a:blip r:embed="rId20"/>
+                        <a:blip r:embed="rId22"/>
                         <a:stretch/>
                       </pic:blipFill>
                       <pic:spPr bwMode="auto">
@@ -1179,9 +1485,9 @@
                   <v:f eqn="sum @10 21600 0"/>
                 </v:formulas>
               </v:shapetype>
-              <v:shape id="_x0000_i12" o:spid="_x0000_s12" type="#_x0000_t75" style="width:467.8pt;height:273.1pt;mso-wrap-distance-left:0.0pt;mso-wrap-distance-top:0.0pt;mso-wrap-distance-right:0.0pt;mso-wrap-distance-bottom:0.0pt;" stroked="false">
+              <v:shape id="_x0000_i14" o:spid="_x0000_s14" type="#_x0000_t75" style="width:467.75pt;height:273.06pt;mso-wrap-distance-left:0.00pt;mso-wrap-distance-top:0.00pt;mso-wrap-distance-right:0.00pt;mso-wrap-distance-bottom:0.00pt;" stroked="false">
                 <v:path textboxrect="0,0,0,0"/>
-                <v:imagedata r:id="rId20" o:title=""/>
+                <v:imagedata r:id="rId22" o:title=""/>
               </v:shape>
             </w:pict>
           </mc:Fallback>
@@ -1193,7 +1499,12 @@
           <w14:ligatures w14:val="none"/>
         </w:rPr>
       </w:r>
-      <w:r/>
+      <w:r>
+        <w:rPr>
+          <w:highlight w:val="none"/>
+          <w14:ligatures w14:val="none"/>
+        </w:rPr>
+      </w:r>
     </w:p>
     <w:p>
       <w:pPr>
@@ -1215,7 +1526,7 @@
               <wp:inline xmlns:wp="http://schemas.openxmlformats.org/drawingml/2006/wordprocessingDrawing" distT="0" distB="0" distL="0" distR="0">
                 <wp:extent cx="5476875" cy="6629400"/>
                 <wp:effectExtent l="0" t="0" r="0" b="0"/>
-                <wp:docPr id="14" name=""/>
+                <wp:docPr id="16" name=""/>
                 <wp:cNvGraphicFramePr>
                   <a:graphicFrameLocks xmlns:a="http://schemas.openxmlformats.org/drawingml/2006/main" noChangeAspect="1"/>
                 </wp:cNvGraphicFramePr>
@@ -1230,7 +1541,7 @@
                         <pic:nvPr/>
                       </pic:nvPicPr>
                       <pic:blipFill>
-                        <a:blip r:embed="rId21"/>
+                        <a:blip r:embed="rId23"/>
                         <a:stretch/>
                       </pic:blipFill>
                       <pic:spPr bwMode="auto">
@@ -1266,9 +1577,9 @@
                   <v:f eqn="sum @10 21600 0"/>
                 </v:formulas>
               </v:shapetype>
-              <v:shape id="_x0000_i13" o:spid="_x0000_s13" type="#_x0000_t75" style="width:431.2pt;height:522.0pt;mso-wrap-distance-left:0.0pt;mso-wrap-distance-top:0.0pt;mso-wrap-distance-right:0.0pt;mso-wrap-distance-bottom:0.0pt;" stroked="false">
+              <v:shape id="_x0000_i15" o:spid="_x0000_s15" type="#_x0000_t75" style="width:431.25pt;height:522.00pt;mso-wrap-distance-left:0.00pt;mso-wrap-distance-top:0.00pt;mso-wrap-distance-right:0.00pt;mso-wrap-distance-bottom:0.00pt;" stroked="false">
                 <v:path textboxrect="0,0,0,0"/>
-                <v:imagedata r:id="rId21" o:title=""/>
+                <v:imagedata r:id="rId23" o:title=""/>
               </v:shape>
             </w:pict>
           </mc:Fallback>
@@ -1280,7 +1591,12 @@
           <w14:ligatures w14:val="none"/>
         </w:rPr>
       </w:r>
-      <w:r/>
+      <w:r>
+        <w:rPr>
+          <w:highlight w:val="none"/>
+          <w14:ligatures w14:val="none"/>
+        </w:rPr>
+      </w:r>
     </w:p>
     <w:p>
       <w:pPr>
@@ -1302,7 +1618,7 @@
               <wp:inline xmlns:wp="http://schemas.openxmlformats.org/drawingml/2006/wordprocessingDrawing" distT="0" distB="0" distL="0" distR="0">
                 <wp:extent cx="4953000" cy="6343650"/>
                 <wp:effectExtent l="0" t="0" r="0" b="0"/>
-                <wp:docPr id="15" name=""/>
+                <wp:docPr id="17" name=""/>
                 <wp:cNvGraphicFramePr>
                   <a:graphicFrameLocks xmlns:a="http://schemas.openxmlformats.org/drawingml/2006/main" noChangeAspect="1"/>
                 </wp:cNvGraphicFramePr>
@@ -1317,7 +1633,7 @@
                         <pic:nvPr/>
                       </pic:nvPicPr>
                       <pic:blipFill>
-                        <a:blip r:embed="rId22"/>
+                        <a:blip r:embed="rId24"/>
                         <a:stretch/>
                       </pic:blipFill>
                       <pic:spPr bwMode="auto">
@@ -1353,9 +1669,9 @@
                   <v:f eqn="sum @10 21600 0"/>
                 </v:formulas>
               </v:shapetype>
-              <v:shape id="_x0000_i14" o:spid="_x0000_s14" type="#_x0000_t75" style="width:390.0pt;height:499.5pt;mso-wrap-distance-left:0.0pt;mso-wrap-distance-top:0.0pt;mso-wrap-distance-right:0.0pt;mso-wrap-distance-bottom:0.0pt;" stroked="false">
+              <v:shape id="_x0000_i16" o:spid="_x0000_s16" type="#_x0000_t75" style="width:390.00pt;height:499.50pt;mso-wrap-distance-left:0.00pt;mso-wrap-distance-top:0.00pt;mso-wrap-distance-right:0.00pt;mso-wrap-distance-bottom:0.00pt;" stroked="false">
                 <v:path textboxrect="0,0,0,0"/>
-                <v:imagedata r:id="rId22" o:title=""/>
+                <v:imagedata r:id="rId24" o:title=""/>
               </v:shape>
             </w:pict>
           </mc:Fallback>
@@ -1367,7 +1683,12 @@
           <w14:ligatures w14:val="none"/>
         </w:rPr>
       </w:r>
-      <w:r/>
+      <w:r>
+        <w:rPr>
+          <w:highlight w:val="none"/>
+          <w14:ligatures w14:val="none"/>
+        </w:rPr>
+      </w:r>
     </w:p>
     <w:p>
       <w:pPr>
@@ -1389,7 +1710,7 @@
               <wp:inline xmlns:wp="http://schemas.openxmlformats.org/drawingml/2006/wordprocessingDrawing" distT="0" distB="0" distL="0" distR="0">
                 <wp:extent cx="3105150" cy="323850"/>
                 <wp:effectExtent l="0" t="0" r="0" b="0"/>
-                <wp:docPr id="16" name=""/>
+                <wp:docPr id="18" name=""/>
                 <wp:cNvGraphicFramePr>
                   <a:graphicFrameLocks xmlns:a="http://schemas.openxmlformats.org/drawingml/2006/main" noChangeAspect="1"/>
                 </wp:cNvGraphicFramePr>
@@ -1404,7 +1725,7 @@
                         <pic:nvPr/>
                       </pic:nvPicPr>
                       <pic:blipFill>
-                        <a:blip r:embed="rId23"/>
+                        <a:blip r:embed="rId25"/>
                         <a:stretch/>
                       </pic:blipFill>
                       <pic:spPr bwMode="auto">
@@ -1440,9 +1761,9 @@
                   <v:f eqn="sum @10 21600 0"/>
                 </v:formulas>
               </v:shapetype>
-              <v:shape id="_x0000_i15" o:spid="_x0000_s15" type="#_x0000_t75" style="width:244.5pt;height:25.5pt;mso-wrap-distance-left:0.0pt;mso-wrap-distance-top:0.0pt;mso-wrap-distance-right:0.0pt;mso-wrap-distance-bottom:0.0pt;" stroked="false">
+              <v:shape id="_x0000_i17" o:spid="_x0000_s17" type="#_x0000_t75" style="width:244.50pt;height:25.50pt;mso-wrap-distance-left:0.00pt;mso-wrap-distance-top:0.00pt;mso-wrap-distance-right:0.00pt;mso-wrap-distance-bottom:0.00pt;" stroked="false">
                 <v:path textboxrect="0,0,0,0"/>
-                <v:imagedata r:id="rId23" o:title=""/>
+                <v:imagedata r:id="rId25" o:title=""/>
               </v:shape>
             </w:pict>
           </mc:Fallback>
@@ -1454,7 +1775,12 @@
           <w14:ligatures w14:val="none"/>
         </w:rPr>
       </w:r>
-      <w:r/>
+      <w:r>
+        <w:rPr>
+          <w:highlight w:val="none"/>
+          <w14:ligatures w14:val="none"/>
+        </w:rPr>
+      </w:r>
     </w:p>
     <w:p>
       <w:pPr>
@@ -1476,7 +1802,7 @@
               <wp:inline xmlns:wp="http://schemas.openxmlformats.org/drawingml/2006/wordprocessingDrawing" distT="0" distB="0" distL="0" distR="0">
                 <wp:extent cx="3819525" cy="2076450"/>
                 <wp:effectExtent l="0" t="0" r="0" b="0"/>
-                <wp:docPr id="17" name=""/>
+                <wp:docPr id="19" name=""/>
                 <wp:cNvGraphicFramePr>
                   <a:graphicFrameLocks xmlns:a="http://schemas.openxmlformats.org/drawingml/2006/main" noChangeAspect="1"/>
                 </wp:cNvGraphicFramePr>
@@ -1491,7 +1817,7 @@
                         <pic:nvPr/>
                       </pic:nvPicPr>
                       <pic:blipFill>
-                        <a:blip r:embed="rId24"/>
+                        <a:blip r:embed="rId26"/>
                         <a:stretch/>
                       </pic:blipFill>
                       <pic:spPr bwMode="auto">
@@ -1527,9 +1853,9 @@
                   <v:f eqn="sum @10 21600 0"/>
                 </v:formulas>
               </v:shapetype>
-              <v:shape id="_x0000_i16" o:spid="_x0000_s16" type="#_x0000_t75" style="width:300.8pt;height:163.5pt;mso-wrap-distance-left:0.0pt;mso-wrap-distance-top:0.0pt;mso-wrap-distance-right:0.0pt;mso-wrap-distance-bottom:0.0pt;" stroked="false">
+              <v:shape id="_x0000_i18" o:spid="_x0000_s18" type="#_x0000_t75" style="width:300.75pt;height:163.50pt;mso-wrap-distance-left:0.00pt;mso-wrap-distance-top:0.00pt;mso-wrap-distance-right:0.00pt;mso-wrap-distance-bottom:0.00pt;" stroked="false">
                 <v:path textboxrect="0,0,0,0"/>
-                <v:imagedata r:id="rId24" o:title=""/>
+                <v:imagedata r:id="rId26" o:title=""/>
               </v:shape>
             </w:pict>
           </mc:Fallback>
@@ -1541,7 +1867,12 @@
           <w14:ligatures w14:val="none"/>
         </w:rPr>
       </w:r>
-      <w:r/>
+      <w:r>
+        <w:rPr>
+          <w:highlight w:val="none"/>
+          <w14:ligatures w14:val="none"/>
+        </w:rPr>
+      </w:r>
     </w:p>
     <w:p>
       <w:pPr>
@@ -1563,7 +1894,7 @@
               <wp:inline xmlns:wp="http://schemas.openxmlformats.org/drawingml/2006/wordprocessingDrawing" distT="0" distB="0" distL="0" distR="0">
                 <wp:extent cx="5153025" cy="2095500"/>
                 <wp:effectExtent l="0" t="0" r="0" b="0"/>
-                <wp:docPr id="18" name=""/>
+                <wp:docPr id="20" name=""/>
                 <wp:cNvGraphicFramePr>
                   <a:graphicFrameLocks xmlns:a="http://schemas.openxmlformats.org/drawingml/2006/main" noChangeAspect="1"/>
                 </wp:cNvGraphicFramePr>
@@ -1578,7 +1909,7 @@
                         <pic:nvPr/>
                       </pic:nvPicPr>
                       <pic:blipFill>
-                        <a:blip r:embed="rId25"/>
+                        <a:blip r:embed="rId27"/>
                         <a:stretch/>
                       </pic:blipFill>
                       <pic:spPr bwMode="auto">
@@ -1614,9 +1945,9 @@
                   <v:f eqn="sum @10 21600 0"/>
                 </v:formulas>
               </v:shapetype>
-              <v:shape id="_x0000_i17" o:spid="_x0000_s17" type="#_x0000_t75" style="width:405.8pt;height:165.0pt;mso-wrap-distance-left:0.0pt;mso-wrap-distance-top:0.0pt;mso-wrap-distance-right:0.0pt;mso-wrap-distance-bottom:0.0pt;" stroked="false">
+              <v:shape id="_x0000_i19" o:spid="_x0000_s19" type="#_x0000_t75" style="width:405.75pt;height:165.00pt;mso-wrap-distance-left:0.00pt;mso-wrap-distance-top:0.00pt;mso-wrap-distance-right:0.00pt;mso-wrap-distance-bottom:0.00pt;" stroked="false">
                 <v:path textboxrect="0,0,0,0"/>
-                <v:imagedata r:id="rId25" o:title=""/>
+                <v:imagedata r:id="rId27" o:title=""/>
               </v:shape>
             </w:pict>
           </mc:Fallback>
@@ -1628,7 +1959,12 @@
           <w14:ligatures w14:val="none"/>
         </w:rPr>
       </w:r>
-      <w:r/>
+      <w:r>
+        <w:rPr>
+          <w:highlight w:val="none"/>
+          <w14:ligatures w14:val="none"/>
+        </w:rPr>
+      </w:r>
     </w:p>
     <w:p>
       <w:pPr>
@@ -1650,7 +1986,7 @@
               <wp:inline xmlns:wp="http://schemas.openxmlformats.org/drawingml/2006/wordprocessingDrawing" distT="0" distB="0" distL="0" distR="0">
                 <wp:extent cx="4191000" cy="3429000"/>
                 <wp:effectExtent l="0" t="0" r="0" b="0"/>
-                <wp:docPr id="19" name=""/>
+                <wp:docPr id="21" name=""/>
                 <wp:cNvGraphicFramePr>
                   <a:graphicFrameLocks xmlns:a="http://schemas.openxmlformats.org/drawingml/2006/main" noChangeAspect="1"/>
                 </wp:cNvGraphicFramePr>
@@ -1665,7 +2001,7 @@
                         <pic:nvPr/>
                       </pic:nvPicPr>
                       <pic:blipFill>
-                        <a:blip r:embed="rId26"/>
+                        <a:blip r:embed="rId28"/>
                         <a:stretch/>
                       </pic:blipFill>
                       <pic:spPr bwMode="auto">
@@ -1701,9 +2037,9 @@
                   <v:f eqn="sum @10 21600 0"/>
                 </v:formulas>
               </v:shapetype>
-              <v:shape id="_x0000_i18" o:spid="_x0000_s18" type="#_x0000_t75" style="width:330.0pt;height:270.0pt;mso-wrap-distance-left:0.0pt;mso-wrap-distance-top:0.0pt;mso-wrap-distance-right:0.0pt;mso-wrap-distance-bottom:0.0pt;" stroked="false">
+              <v:shape id="_x0000_i20" o:spid="_x0000_s20" type="#_x0000_t75" style="width:330.00pt;height:270.00pt;mso-wrap-distance-left:0.00pt;mso-wrap-distance-top:0.00pt;mso-wrap-distance-right:0.00pt;mso-wrap-distance-bottom:0.00pt;" stroked="false">
                 <v:path textboxrect="0,0,0,0"/>
-                <v:imagedata r:id="rId26" o:title=""/>
+                <v:imagedata r:id="rId28" o:title=""/>
               </v:shape>
             </w:pict>
           </mc:Fallback>
@@ -1715,7 +2051,12 @@
           <w14:ligatures w14:val="none"/>
         </w:rPr>
       </w:r>
-      <w:r/>
+      <w:r>
+        <w:rPr>
+          <w:highlight w:val="none"/>
+          <w14:ligatures w14:val="none"/>
+        </w:rPr>
+      </w:r>
     </w:p>
     <w:p>
       <w:pPr>
@@ -1737,7 +2078,7 @@
               <wp:inline xmlns:wp="http://schemas.openxmlformats.org/drawingml/2006/wordprocessingDrawing" distT="0" distB="0" distL="0" distR="0">
                 <wp:extent cx="3781425" cy="2524125"/>
                 <wp:effectExtent l="0" t="0" r="0" b="0"/>
-                <wp:docPr id="20" name=""/>
+                <wp:docPr id="22" name=""/>
                 <wp:cNvGraphicFramePr>
                   <a:graphicFrameLocks xmlns:a="http://schemas.openxmlformats.org/drawingml/2006/main" noChangeAspect="1"/>
                 </wp:cNvGraphicFramePr>
@@ -1752,7 +2093,7 @@
                         <pic:nvPr/>
                       </pic:nvPicPr>
                       <pic:blipFill>
-                        <a:blip r:embed="rId27"/>
+                        <a:blip r:embed="rId29"/>
                         <a:stretch/>
                       </pic:blipFill>
                       <pic:spPr bwMode="auto">
@@ -1788,9 +2129,9 @@
                   <v:f eqn="sum @10 21600 0"/>
                 </v:formulas>
               </v:shapetype>
-              <v:shape id="_x0000_i19" o:spid="_x0000_s19" type="#_x0000_t75" style="width:297.8pt;height:198.8pt;mso-wrap-distance-left:0.0pt;mso-wrap-distance-top:0.0pt;mso-wrap-distance-right:0.0pt;mso-wrap-distance-bottom:0.0pt;" stroked="false">
+              <v:shape id="_x0000_i21" o:spid="_x0000_s21" type="#_x0000_t75" style="width:297.75pt;height:198.75pt;mso-wrap-distance-left:0.00pt;mso-wrap-distance-top:0.00pt;mso-wrap-distance-right:0.00pt;mso-wrap-distance-bottom:0.00pt;" stroked="false">
                 <v:path textboxrect="0,0,0,0"/>
-                <v:imagedata r:id="rId27" o:title=""/>
+                <v:imagedata r:id="rId29" o:title=""/>
               </v:shape>
             </w:pict>
           </mc:Fallback>
@@ -1802,7 +2143,12 @@
           <w14:ligatures w14:val="none"/>
         </w:rPr>
       </w:r>
-      <w:r/>
+      <w:r>
+        <w:rPr>
+          <w:highlight w:val="none"/>
+          <w14:ligatures w14:val="none"/>
+        </w:rPr>
+      </w:r>
     </w:p>
     <w:p>
       <w:pPr>
@@ -1824,7 +2170,7 @@
               <wp:inline xmlns:wp="http://schemas.openxmlformats.org/drawingml/2006/wordprocessingDrawing" distT="0" distB="0" distL="0" distR="0">
                 <wp:extent cx="3848100" cy="3676650"/>
                 <wp:effectExtent l="0" t="0" r="0" b="0"/>
-                <wp:docPr id="21" name=""/>
+                <wp:docPr id="23" name=""/>
                 <wp:cNvGraphicFramePr>
                   <a:graphicFrameLocks xmlns:a="http://schemas.openxmlformats.org/drawingml/2006/main" noChangeAspect="1"/>
                 </wp:cNvGraphicFramePr>
@@ -1839,7 +2185,7 @@
                         <pic:nvPr/>
                       </pic:nvPicPr>
                       <pic:blipFill>
-                        <a:blip r:embed="rId28"/>
+                        <a:blip r:embed="rId30"/>
                         <a:stretch/>
                       </pic:blipFill>
                       <pic:spPr bwMode="auto">
@@ -1875,9 +2221,9 @@
                   <v:f eqn="sum @10 21600 0"/>
                 </v:formulas>
               </v:shapetype>
-              <v:shape id="_x0000_i20" o:spid="_x0000_s20" type="#_x0000_t75" style="width:303.0pt;height:289.5pt;mso-wrap-distance-left:0.0pt;mso-wrap-distance-top:0.0pt;mso-wrap-distance-right:0.0pt;mso-wrap-distance-bottom:0.0pt;" stroked="false">
+              <v:shape id="_x0000_i22" o:spid="_x0000_s22" type="#_x0000_t75" style="width:303.00pt;height:289.50pt;mso-wrap-distance-left:0.00pt;mso-wrap-distance-top:0.00pt;mso-wrap-distance-right:0.00pt;mso-wrap-distance-bottom:0.00pt;" stroked="false">
                 <v:path textboxrect="0,0,0,0"/>
-                <v:imagedata r:id="rId28" o:title=""/>
+                <v:imagedata r:id="rId30" o:title=""/>
               </v:shape>
             </w:pict>
           </mc:Fallback>
@@ -1889,7 +2235,12 @@
           <w14:ligatures w14:val="none"/>
         </w:rPr>
       </w:r>
-      <w:r/>
+      <w:r>
+        <w:rPr>
+          <w:highlight w:val="none"/>
+          <w14:ligatures w14:val="none"/>
+        </w:rPr>
+      </w:r>
     </w:p>
     <w:p>
       <w:pPr>
@@ -1911,7 +2262,7 @@
               <wp:inline xmlns:wp="http://schemas.openxmlformats.org/drawingml/2006/wordprocessingDrawing" distT="0" distB="0" distL="0" distR="0">
                 <wp:extent cx="5940425" cy="3393722"/>
                 <wp:effectExtent l="0" t="0" r="0" b="0"/>
-                <wp:docPr id="22" name=""/>
+                <wp:docPr id="24" name=""/>
                 <wp:cNvGraphicFramePr>
                   <a:graphicFrameLocks xmlns:a="http://schemas.openxmlformats.org/drawingml/2006/main" noChangeAspect="1"/>
                 </wp:cNvGraphicFramePr>
@@ -1926,7 +2277,7 @@
                         <pic:nvPr/>
                       </pic:nvPicPr>
                       <pic:blipFill>
-                        <a:blip r:embed="rId29"/>
+                        <a:blip r:embed="rId31"/>
                         <a:stretch/>
                       </pic:blipFill>
                       <pic:spPr bwMode="auto">
@@ -1962,9 +2313,9 @@
                   <v:f eqn="sum @10 21600 0"/>
                 </v:formulas>
               </v:shapetype>
-              <v:shape id="_x0000_i21" o:spid="_x0000_s21" type="#_x0000_t75" style="width:467.8pt;height:267.2pt;mso-wrap-distance-left:0.0pt;mso-wrap-distance-top:0.0pt;mso-wrap-distance-right:0.0pt;mso-wrap-distance-bottom:0.0pt;" stroked="false">
+              <v:shape id="_x0000_i23" o:spid="_x0000_s23" type="#_x0000_t75" style="width:467.75pt;height:267.22pt;mso-wrap-distance-left:0.00pt;mso-wrap-distance-top:0.00pt;mso-wrap-distance-right:0.00pt;mso-wrap-distance-bottom:0.00pt;" stroked="false">
                 <v:path textboxrect="0,0,0,0"/>
-                <v:imagedata r:id="rId29" o:title=""/>
+                <v:imagedata r:id="rId31" o:title=""/>
               </v:shape>
             </w:pict>
           </mc:Fallback>
@@ -1976,7 +2327,12 @@
           <w14:ligatures w14:val="none"/>
         </w:rPr>
       </w:r>
-      <w:r/>
+      <w:r>
+        <w:rPr>
+          <w:highlight w:val="none"/>
+          <w14:ligatures w14:val="none"/>
+        </w:rPr>
+      </w:r>
     </w:p>
     <w:p>
       <w:pPr>
@@ -1998,7 +2354,7 @@
               <wp:inline xmlns:wp="http://schemas.openxmlformats.org/drawingml/2006/wordprocessingDrawing" distT="0" distB="0" distL="0" distR="0">
                 <wp:extent cx="5940425" cy="2683688"/>
                 <wp:effectExtent l="0" t="0" r="0" b="0"/>
-                <wp:docPr id="23" name=""/>
+                <wp:docPr id="25" name=""/>
                 <wp:cNvGraphicFramePr>
                   <a:graphicFrameLocks xmlns:a="http://schemas.openxmlformats.org/drawingml/2006/main" noChangeAspect="1"/>
                 </wp:cNvGraphicFramePr>
@@ -2013,7 +2369,7 @@
                         <pic:nvPr/>
                       </pic:nvPicPr>
                       <pic:blipFill>
-                        <a:blip r:embed="rId30"/>
+                        <a:blip r:embed="rId32"/>
                         <a:stretch/>
                       </pic:blipFill>
                       <pic:spPr bwMode="auto">
@@ -2049,9 +2405,9 @@
                   <v:f eqn="sum @10 21600 0"/>
                 </v:formulas>
               </v:shapetype>
-              <v:shape id="_x0000_i22" o:spid="_x0000_s22" type="#_x0000_t75" style="width:467.8pt;height:211.3pt;mso-wrap-distance-left:0.0pt;mso-wrap-distance-top:0.0pt;mso-wrap-distance-right:0.0pt;mso-wrap-distance-bottom:0.0pt;" stroked="false">
+              <v:shape id="_x0000_i24" o:spid="_x0000_s24" type="#_x0000_t75" style="width:467.75pt;height:211.31pt;mso-wrap-distance-left:0.00pt;mso-wrap-distance-top:0.00pt;mso-wrap-distance-right:0.00pt;mso-wrap-distance-bottom:0.00pt;" stroked="false">
                 <v:path textboxrect="0,0,0,0"/>
-                <v:imagedata r:id="rId30" o:title=""/>
+                <v:imagedata r:id="rId32" o:title=""/>
               </v:shape>
             </w:pict>
           </mc:Fallback>
@@ -2063,7 +2419,12 @@
           <w14:ligatures w14:val="none"/>
         </w:rPr>
       </w:r>
-      <w:r/>
+      <w:r>
+        <w:rPr>
+          <w:highlight w:val="none"/>
+          <w14:ligatures w14:val="none"/>
+        </w:rPr>
+      </w:r>
     </w:p>
     <w:p>
       <w:pPr>
@@ -2085,7 +2446,7 @@
               <wp:inline xmlns:wp="http://schemas.openxmlformats.org/drawingml/2006/wordprocessingDrawing" distT="0" distB="0" distL="0" distR="0">
                 <wp:extent cx="5940425" cy="4999634"/>
                 <wp:effectExtent l="0" t="0" r="0" b="0"/>
-                <wp:docPr id="24" name=""/>
+                <wp:docPr id="26" name=""/>
                 <wp:cNvGraphicFramePr>
                   <a:graphicFrameLocks xmlns:a="http://schemas.openxmlformats.org/drawingml/2006/main" noChangeAspect="1"/>
                 </wp:cNvGraphicFramePr>
@@ -2100,7 +2461,7 @@
                         <pic:nvPr/>
                       </pic:nvPicPr>
                       <pic:blipFill>
-                        <a:blip r:embed="rId31"/>
+                        <a:blip r:embed="rId33"/>
                         <a:stretch/>
                       </pic:blipFill>
                       <pic:spPr bwMode="auto">
@@ -2136,9 +2497,9 @@
                   <v:f eqn="sum @10 21600 0"/>
                 </v:formulas>
               </v:shapetype>
-              <v:shape id="_x0000_i23" o:spid="_x0000_s23" type="#_x0000_t75" style="width:467.8pt;height:393.7pt;mso-wrap-distance-left:0.0pt;mso-wrap-distance-top:0.0pt;mso-wrap-distance-right:0.0pt;mso-wrap-distance-bottom:0.0pt;" stroked="false">
+              <v:shape id="_x0000_i25" o:spid="_x0000_s25" type="#_x0000_t75" style="width:467.75pt;height:393.67pt;mso-wrap-distance-left:0.00pt;mso-wrap-distance-top:0.00pt;mso-wrap-distance-right:0.00pt;mso-wrap-distance-bottom:0.00pt;" stroked="false">
                 <v:path textboxrect="0,0,0,0"/>
-                <v:imagedata r:id="rId31" o:title=""/>
+                <v:imagedata r:id="rId33" o:title=""/>
               </v:shape>
             </w:pict>
           </mc:Fallback>
@@ -2150,7 +2511,12 @@
           <w14:ligatures w14:val="none"/>
         </w:rPr>
       </w:r>
-      <w:r/>
+      <w:r>
+        <w:rPr>
+          <w:highlight w:val="none"/>
+          <w14:ligatures w14:val="none"/>
+        </w:rPr>
+      </w:r>
     </w:p>
     <w:p>
       <w:pPr>
@@ -2172,7 +2538,7 @@
               <wp:inline xmlns:wp="http://schemas.openxmlformats.org/drawingml/2006/wordprocessingDrawing" distT="0" distB="0" distL="0" distR="0">
                 <wp:extent cx="5940425" cy="1968425"/>
                 <wp:effectExtent l="0" t="0" r="0" b="0"/>
-                <wp:docPr id="25" name=""/>
+                <wp:docPr id="27" name=""/>
                 <wp:cNvGraphicFramePr>
                   <a:graphicFrameLocks xmlns:a="http://schemas.openxmlformats.org/drawingml/2006/main" noChangeAspect="1"/>
                 </wp:cNvGraphicFramePr>
@@ -2187,7 +2553,7 @@
                         <pic:nvPr/>
                       </pic:nvPicPr>
                       <pic:blipFill>
-                        <a:blip r:embed="rId32"/>
+                        <a:blip r:embed="rId34"/>
                         <a:stretch/>
                       </pic:blipFill>
                       <pic:spPr bwMode="auto">
@@ -2223,9 +2589,9 @@
                   <v:f eqn="sum @10 21600 0"/>
                 </v:formulas>
               </v:shapetype>
-              <v:shape id="_x0000_i24" o:spid="_x0000_s24" type="#_x0000_t75" style="width:467.8pt;height:155.0pt;mso-wrap-distance-left:0.0pt;mso-wrap-distance-top:0.0pt;mso-wrap-distance-right:0.0pt;mso-wrap-distance-bottom:0.0pt;" stroked="false">
+              <v:shape id="_x0000_i26" o:spid="_x0000_s26" type="#_x0000_t75" style="width:467.75pt;height:154.99pt;mso-wrap-distance-left:0.00pt;mso-wrap-distance-top:0.00pt;mso-wrap-distance-right:0.00pt;mso-wrap-distance-bottom:0.00pt;" stroked="false">
                 <v:path textboxrect="0,0,0,0"/>
-                <v:imagedata r:id="rId32" o:title=""/>
+                <v:imagedata r:id="rId34" o:title=""/>
               </v:shape>
             </w:pict>
           </mc:Fallback>
@@ -2237,7 +2603,12 @@
           <w14:ligatures w14:val="none"/>
         </w:rPr>
       </w:r>
-      <w:r/>
+      <w:r>
+        <w:rPr>
+          <w:highlight w:val="none"/>
+          <w14:ligatures w14:val="none"/>
+        </w:rPr>
+      </w:r>
     </w:p>
     <w:p>
       <w:pPr>
@@ -2259,7 +2630,12 @@
           <w14:ligatures w14:val="none"/>
         </w:rPr>
       </w:r>
-      <w:r/>
+      <w:r>
+        <w:rPr>
+          <w:highlight w:val="none"/>
+          <w14:ligatures w14:val="none"/>
+        </w:rPr>
+      </w:r>
     </w:p>
     <w:p>
       <w:pPr>
@@ -2281,7 +2657,7 @@
               <wp:inline xmlns:wp="http://schemas.openxmlformats.org/drawingml/2006/wordprocessingDrawing" distT="0" distB="0" distL="0" distR="0">
                 <wp:extent cx="5940425" cy="1891691"/>
                 <wp:effectExtent l="0" t="0" r="0" b="0"/>
-                <wp:docPr id="26" name=""/>
+                <wp:docPr id="28" name=""/>
                 <wp:cNvGraphicFramePr>
                   <a:graphicFrameLocks xmlns:a="http://schemas.openxmlformats.org/drawingml/2006/main" noChangeAspect="1"/>
                 </wp:cNvGraphicFramePr>
@@ -2296,7 +2672,7 @@
                         <pic:nvPr/>
                       </pic:nvPicPr>
                       <pic:blipFill>
-                        <a:blip r:embed="rId33"/>
+                        <a:blip r:embed="rId35"/>
                         <a:stretch/>
                       </pic:blipFill>
                       <pic:spPr bwMode="auto">
@@ -2332,9 +2708,9 @@
                   <v:f eqn="sum @10 21600 0"/>
                 </v:formulas>
               </v:shapetype>
-              <v:shape id="_x0000_i25" o:spid="_x0000_s25" type="#_x0000_t75" style="width:467.8pt;height:149.0pt;mso-wrap-distance-left:0.0pt;mso-wrap-distance-top:0.0pt;mso-wrap-distance-right:0.0pt;mso-wrap-distance-bottom:0.0pt;" stroked="false">
+              <v:shape id="_x0000_i27" o:spid="_x0000_s27" type="#_x0000_t75" style="width:467.75pt;height:148.95pt;mso-wrap-distance-left:0.00pt;mso-wrap-distance-top:0.00pt;mso-wrap-distance-right:0.00pt;mso-wrap-distance-bottom:0.00pt;" stroked="false">
                 <v:path textboxrect="0,0,0,0"/>
-                <v:imagedata r:id="rId33" o:title=""/>
+                <v:imagedata r:id="rId35" o:title=""/>
               </v:shape>
             </w:pict>
           </mc:Fallback>
@@ -2346,7 +2722,12 @@
           <w14:ligatures w14:val="none"/>
         </w:rPr>
       </w:r>
-      <w:r/>
+      <w:r>
+        <w:rPr>
+          <w:highlight w:val="none"/>
+          <w14:ligatures w14:val="none"/>
+        </w:rPr>
+      </w:r>
     </w:p>
     <w:p>
       <w:pPr>
@@ -2368,7 +2749,12 @@
           <w14:ligatures w14:val="none"/>
         </w:rPr>
       </w:r>
-      <w:r/>
+      <w:r>
+        <w:rPr>
+          <w:highlight w:val="none"/>
+          <w14:ligatures w14:val="none"/>
+        </w:rPr>
+      </w:r>
     </w:p>
     <w:p>
       <w:pPr>
@@ -2390,7 +2776,7 @@
               <wp:inline xmlns:wp="http://schemas.openxmlformats.org/drawingml/2006/wordprocessingDrawing" distT="0" distB="0" distL="0" distR="0">
                 <wp:extent cx="5940425" cy="1601846"/>
                 <wp:effectExtent l="0" t="0" r="0" b="0"/>
-                <wp:docPr id="27" name=""/>
+                <wp:docPr id="29" name=""/>
                 <wp:cNvGraphicFramePr>
                   <a:graphicFrameLocks xmlns:a="http://schemas.openxmlformats.org/drawingml/2006/main" noChangeAspect="1"/>
                 </wp:cNvGraphicFramePr>
@@ -2405,7 +2791,7 @@
                         <pic:nvPr/>
                       </pic:nvPicPr>
                       <pic:blipFill>
-                        <a:blip r:embed="rId34"/>
+                        <a:blip r:embed="rId36"/>
                         <a:stretch/>
                       </pic:blipFill>
                       <pic:spPr bwMode="auto">
@@ -2441,9 +2827,9 @@
                   <v:f eqn="sum @10 21600 0"/>
                 </v:formulas>
               </v:shapetype>
-              <v:shape id="_x0000_i26" o:spid="_x0000_s26" type="#_x0000_t75" style="width:467.8pt;height:126.1pt;mso-wrap-distance-left:0.0pt;mso-wrap-distance-top:0.0pt;mso-wrap-distance-right:0.0pt;mso-wrap-distance-bottom:0.0pt;" stroked="false">
+              <v:shape id="_x0000_i28" o:spid="_x0000_s28" type="#_x0000_t75" style="width:467.75pt;height:126.13pt;mso-wrap-distance-left:0.00pt;mso-wrap-distance-top:0.00pt;mso-wrap-distance-right:0.00pt;mso-wrap-distance-bottom:0.00pt;" stroked="false">
                 <v:path textboxrect="0,0,0,0"/>
-                <v:imagedata r:id="rId34" o:title=""/>
+                <v:imagedata r:id="rId36" o:title=""/>
               </v:shape>
             </w:pict>
           </mc:Fallback>
@@ -2456,7 +2842,7 @@
               <wp:inline xmlns:wp="http://schemas.openxmlformats.org/drawingml/2006/wordprocessingDrawing" distT="0" distB="0" distL="0" distR="0">
                 <wp:extent cx="5940425" cy="2683613"/>
                 <wp:effectExtent l="0" t="0" r="0" b="0"/>
-                <wp:docPr id="28" name=""/>
+                <wp:docPr id="30" name=""/>
                 <wp:cNvGraphicFramePr>
                   <a:graphicFrameLocks xmlns:a="http://schemas.openxmlformats.org/drawingml/2006/main" noChangeAspect="1"/>
                 </wp:cNvGraphicFramePr>
@@ -2471,7 +2857,7 @@
                         <pic:nvPr/>
                       </pic:nvPicPr>
                       <pic:blipFill>
-                        <a:blip r:embed="rId35"/>
+                        <a:blip r:embed="rId37"/>
                         <a:stretch/>
                       </pic:blipFill>
                       <pic:spPr bwMode="auto">
@@ -2507,9 +2893,9 @@
                   <v:f eqn="sum @10 21600 0"/>
                 </v:formulas>
               </v:shapetype>
-              <v:shape id="_x0000_i27" o:spid="_x0000_s27" type="#_x0000_t75" style="width:467.8pt;height:211.3pt;mso-wrap-distance-left:0.0pt;mso-wrap-distance-top:0.0pt;mso-wrap-distance-right:0.0pt;mso-wrap-distance-bottom:0.0pt;" stroked="false">
+              <v:shape id="_x0000_i29" o:spid="_x0000_s29" type="#_x0000_t75" style="width:467.75pt;height:211.31pt;mso-wrap-distance-left:0.00pt;mso-wrap-distance-top:0.00pt;mso-wrap-distance-right:0.00pt;mso-wrap-distance-bottom:0.00pt;" stroked="false">
                 <v:path textboxrect="0,0,0,0"/>
-                <v:imagedata r:id="rId35" o:title=""/>
+                <v:imagedata r:id="rId37" o:title=""/>
               </v:shape>
             </w:pict>
           </mc:Fallback>
@@ -2521,7 +2907,12 @@
           <w14:ligatures w14:val="none"/>
         </w:rPr>
       </w:r>
-      <w:r/>
+      <w:r>
+        <w:rPr>
+          <w:highlight w:val="none"/>
+          <w14:ligatures w14:val="none"/>
+        </w:rPr>
+      </w:r>
     </w:p>
     <w:p>
       <w:pPr>
@@ -2543,7 +2934,7 @@
               <wp:inline xmlns:wp="http://schemas.openxmlformats.org/drawingml/2006/wordprocessingDrawing" distT="0" distB="0" distL="0" distR="0">
                 <wp:extent cx="5940425" cy="5859049"/>
                 <wp:effectExtent l="0" t="0" r="0" b="0"/>
-                <wp:docPr id="29" name=""/>
+                <wp:docPr id="31" name=""/>
                 <wp:cNvGraphicFramePr>
                   <a:graphicFrameLocks xmlns:a="http://schemas.openxmlformats.org/drawingml/2006/main" noChangeAspect="1"/>
                 </wp:cNvGraphicFramePr>
@@ -2558,7 +2949,7 @@
                         <pic:nvPr/>
                       </pic:nvPicPr>
                       <pic:blipFill>
-                        <a:blip r:embed="rId36"/>
+                        <a:blip r:embed="rId38"/>
                         <a:stretch/>
                       </pic:blipFill>
                       <pic:spPr bwMode="auto">
@@ -2594,9 +2985,9 @@
                   <v:f eqn="sum @10 21600 0"/>
                 </v:formulas>
               </v:shapetype>
-              <v:shape id="_x0000_i28" o:spid="_x0000_s28" type="#_x0000_t75" style="width:467.8pt;height:461.3pt;mso-wrap-distance-left:0.0pt;mso-wrap-distance-top:0.0pt;mso-wrap-distance-right:0.0pt;mso-wrap-distance-bottom:0.0pt;" stroked="false">
+              <v:shape id="_x0000_i30" o:spid="_x0000_s30" type="#_x0000_t75" style="width:467.75pt;height:461.34pt;mso-wrap-distance-left:0.00pt;mso-wrap-distance-top:0.00pt;mso-wrap-distance-right:0.00pt;mso-wrap-distance-bottom:0.00pt;" stroked="false">
                 <v:path textboxrect="0,0,0,0"/>
-                <v:imagedata r:id="rId36" o:title=""/>
+                <v:imagedata r:id="rId38" o:title=""/>
               </v:shape>
             </w:pict>
           </mc:Fallback>
@@ -2608,7 +2999,12 @@
           <w14:ligatures w14:val="none"/>
         </w:rPr>
       </w:r>
-      <w:r/>
+      <w:r>
+        <w:rPr>
+          <w:highlight w:val="none"/>
+          <w14:ligatures w14:val="none"/>
+        </w:rPr>
+      </w:r>
     </w:p>
     <w:p>
       <w:pPr>
@@ -2652,7 +3048,12 @@
           <w14:ligatures w14:val="none"/>
         </w:rPr>
       </w:r>
-      <w:r/>
+      <w:r>
+        <w:rPr>
+          <w:highlight w:val="none"/>
+          <w14:ligatures w14:val="none"/>
+        </w:rPr>
+      </w:r>
     </w:p>
     <w:p>
       <w:pPr>
@@ -2674,7 +3075,7 @@
               <wp:inline xmlns:wp="http://schemas.openxmlformats.org/drawingml/2006/wordprocessingDrawing" distT="0" distB="0" distL="0" distR="0">
                 <wp:extent cx="5940425" cy="2533336"/>
                 <wp:effectExtent l="0" t="0" r="0" b="0"/>
-                <wp:docPr id="30" name=""/>
+                <wp:docPr id="32" name=""/>
                 <wp:cNvGraphicFramePr>
                   <a:graphicFrameLocks xmlns:a="http://schemas.openxmlformats.org/drawingml/2006/main" noChangeAspect="1"/>
                 </wp:cNvGraphicFramePr>
@@ -2689,7 +3090,7 @@
                         <pic:nvPr/>
                       </pic:nvPicPr>
                       <pic:blipFill>
-                        <a:blip r:embed="rId37"/>
+                        <a:blip r:embed="rId39"/>
                         <a:stretch/>
                       </pic:blipFill>
                       <pic:spPr bwMode="auto">
@@ -2725,9 +3126,9 @@
                   <v:f eqn="sum @10 21600 0"/>
                 </v:formulas>
               </v:shapetype>
-              <v:shape id="_x0000_i29" o:spid="_x0000_s29" type="#_x0000_t75" style="width:467.8pt;height:199.5pt;mso-wrap-distance-left:0.0pt;mso-wrap-distance-top:0.0pt;mso-wrap-distance-right:0.0pt;mso-wrap-distance-bottom:0.0pt;" stroked="false">
+              <v:shape id="_x0000_i31" o:spid="_x0000_s31" type="#_x0000_t75" style="width:467.75pt;height:199.48pt;mso-wrap-distance-left:0.00pt;mso-wrap-distance-top:0.00pt;mso-wrap-distance-right:0.00pt;mso-wrap-distance-bottom:0.00pt;" stroked="false">
                 <v:path textboxrect="0,0,0,0"/>
-                <v:imagedata r:id="rId37" o:title=""/>
+                <v:imagedata r:id="rId39" o:title=""/>
               </v:shape>
             </w:pict>
           </mc:Fallback>
@@ -2766,7 +3167,7 @@
               <wp:inline xmlns:wp="http://schemas.openxmlformats.org/drawingml/2006/wordprocessingDrawing" distT="0" distB="0" distL="0" distR="0">
                 <wp:extent cx="5724525" cy="7200900"/>
                 <wp:effectExtent l="0" t="0" r="0" b="0"/>
-                <wp:docPr id="31" name=""/>
+                <wp:docPr id="33" name=""/>
                 <wp:cNvGraphicFramePr>
                   <a:graphicFrameLocks xmlns:a="http://schemas.openxmlformats.org/drawingml/2006/main" noChangeAspect="1"/>
                 </wp:cNvGraphicFramePr>
@@ -2781,13 +3182,13 @@
                         <pic:nvPr/>
                       </pic:nvPicPr>
                       <pic:blipFill>
-                        <a:blip r:embed="rId38"/>
+                        <a:blip r:embed="rId40"/>
                         <a:stretch/>
                       </pic:blipFill>
                       <pic:spPr bwMode="auto">
                         <a:xfrm>
                           <a:off x="0" y="0"/>
-                          <a:ext cx="5724525" cy="7200900"/>
+                          <a:ext cx="5724524" cy="7200900"/>
                         </a:xfrm>
                         <a:prstGeom prst="rect">
                           <a:avLst/>
@@ -2817,9 +3218,9 @@
                   <v:f eqn="sum @10 21600 0"/>
                 </v:formulas>
               </v:shapetype>
-              <v:shape id="_x0000_i30" o:spid="_x0000_s30" type="#_x0000_t75" style="width:450.8pt;height:567.0pt;mso-wrap-distance-left:0.0pt;mso-wrap-distance-top:0.0pt;mso-wrap-distance-right:0.0pt;mso-wrap-distance-bottom:0.0pt;" stroked="false">
+              <v:shape id="_x0000_i32" o:spid="_x0000_s32" type="#_x0000_t75" style="width:450.75pt;height:567.00pt;mso-wrap-distance-left:0.00pt;mso-wrap-distance-top:0.00pt;mso-wrap-distance-right:0.00pt;mso-wrap-distance-bottom:0.00pt;" stroked="false">
                 <v:path textboxrect="0,0,0,0"/>
-                <v:imagedata r:id="rId38" o:title=""/>
+                <v:imagedata r:id="rId40" o:title=""/>
               </v:shape>
             </w:pict>
           </mc:Fallback>
@@ -2858,7 +3259,7 @@
               <wp:inline xmlns:wp="http://schemas.openxmlformats.org/drawingml/2006/wordprocessingDrawing" distT="0" distB="0" distL="0" distR="0">
                 <wp:extent cx="5940425" cy="3474208"/>
                 <wp:effectExtent l="0" t="0" r="0" b="0"/>
-                <wp:docPr id="32" name=""/>
+                <wp:docPr id="34" name=""/>
                 <wp:cNvGraphicFramePr>
                   <a:graphicFrameLocks xmlns:a="http://schemas.openxmlformats.org/drawingml/2006/main" noChangeAspect="1"/>
                 </wp:cNvGraphicFramePr>
@@ -2873,7 +3274,7 @@
                         <pic:nvPr/>
                       </pic:nvPicPr>
                       <pic:blipFill>
-                        <a:blip r:embed="rId39"/>
+                        <a:blip r:embed="rId41"/>
                         <a:stretch/>
                       </pic:blipFill>
                       <pic:spPr bwMode="auto">
@@ -2909,9 +3310,9 @@
                   <v:f eqn="sum @10 21600 0"/>
                 </v:formulas>
               </v:shapetype>
-              <v:shape id="_x0000_i31" o:spid="_x0000_s31" type="#_x0000_t75" style="width:467.8pt;height:273.6pt;mso-wrap-distance-left:0.0pt;mso-wrap-distance-top:0.0pt;mso-wrap-distance-right:0.0pt;mso-wrap-distance-bottom:0.0pt;" stroked="false">
+              <v:shape id="_x0000_i33" o:spid="_x0000_s33" type="#_x0000_t75" style="width:467.75pt;height:273.56pt;mso-wrap-distance-left:0.00pt;mso-wrap-distance-top:0.00pt;mso-wrap-distance-right:0.00pt;mso-wrap-distance-bottom:0.00pt;" stroked="false">
                 <v:path textboxrect="0,0,0,0"/>
-                <v:imagedata r:id="rId39" o:title=""/>
+                <v:imagedata r:id="rId41" o:title=""/>
               </v:shape>
             </w:pict>
           </mc:Fallback>
@@ -2950,7 +3351,7 @@
               <wp:inline xmlns:wp="http://schemas.openxmlformats.org/drawingml/2006/wordprocessingDrawing" distT="0" distB="0" distL="0" distR="0">
                 <wp:extent cx="3371850" cy="2019300"/>
                 <wp:effectExtent l="0" t="0" r="0" b="0"/>
-                <wp:docPr id="33" name=""/>
+                <wp:docPr id="35" name=""/>
                 <wp:cNvGraphicFramePr>
                   <a:graphicFrameLocks xmlns:a="http://schemas.openxmlformats.org/drawingml/2006/main" noChangeAspect="1"/>
                 </wp:cNvGraphicFramePr>
@@ -2965,7 +3366,7 @@
                         <pic:nvPr/>
                       </pic:nvPicPr>
                       <pic:blipFill>
-                        <a:blip r:embed="rId40"/>
+                        <a:blip r:embed="rId42"/>
                         <a:stretch/>
                       </pic:blipFill>
                       <pic:spPr bwMode="auto">
@@ -3001,9 +3402,9 @@
                   <v:f eqn="sum @10 21600 0"/>
                 </v:formulas>
               </v:shapetype>
-              <v:shape id="_x0000_i32" o:spid="_x0000_s32" type="#_x0000_t75" style="width:265.5pt;height:159.0pt;mso-wrap-distance-left:0.0pt;mso-wrap-distance-top:0.0pt;mso-wrap-distance-right:0.0pt;mso-wrap-distance-bottom:0.0pt;" stroked="false">
+              <v:shape id="_x0000_i34" o:spid="_x0000_s34" type="#_x0000_t75" style="width:265.50pt;height:159.00pt;mso-wrap-distance-left:0.00pt;mso-wrap-distance-top:0.00pt;mso-wrap-distance-right:0.00pt;mso-wrap-distance-bottom:0.00pt;" stroked="false">
                 <v:path textboxrect="0,0,0,0"/>
-                <v:imagedata r:id="rId40" o:title=""/>
+                <v:imagedata r:id="rId42" o:title=""/>
               </v:shape>
             </w:pict>
           </mc:Fallback>
@@ -3029,12 +3430,6 @@
           <w14:ligatures w14:val="none"/>
         </w:rPr>
       </w:pPr>
-      <w:r>
-        <w:rPr>
-          <w:highlight w:val="none"/>
-          <w14:ligatures w14:val="none"/>
-        </w:rPr>
-      </w:r>
       <w:r>
         <w:rPr>
           <w:highlight w:val="none"/>
@@ -3048,7 +3443,7 @@
               <wp:inline xmlns:wp="http://schemas.openxmlformats.org/drawingml/2006/wordprocessingDrawing" distT="0" distB="0" distL="0" distR="0">
                 <wp:extent cx="5940425" cy="2063516"/>
                 <wp:effectExtent l="0" t="0" r="0" b="0"/>
-                <wp:docPr id="34" name=""/>
+                <wp:docPr id="36" name=""/>
                 <wp:cNvGraphicFramePr>
                   <a:graphicFrameLocks xmlns:a="http://schemas.openxmlformats.org/drawingml/2006/main" noChangeAspect="1"/>
                 </wp:cNvGraphicFramePr>
@@ -3063,7 +3458,7 @@
                         <pic:nvPr/>
                       </pic:nvPicPr>
                       <pic:blipFill>
-                        <a:blip r:embed="rId41"/>
+                        <a:blip r:embed="rId43"/>
                         <a:stretch/>
                       </pic:blipFill>
                       <pic:spPr bwMode="auto">
@@ -3099,9 +3494,9 @@
                   <v:f eqn="sum @10 21600 0"/>
                 </v:formulas>
               </v:shapetype>
-              <v:shape id="_x0000_i33" o:spid="_x0000_s33" type="#_x0000_t75" style="width:467.8pt;height:162.5pt;mso-wrap-distance-left:0.0pt;mso-wrap-distance-top:0.0pt;mso-wrap-distance-right:0.0pt;mso-wrap-distance-bottom:0.0pt;" stroked="false">
+              <v:shape id="_x0000_i35" o:spid="_x0000_s35" type="#_x0000_t75" style="width:467.75pt;height:162.48pt;mso-wrap-distance-left:0.00pt;mso-wrap-distance-top:0.00pt;mso-wrap-distance-right:0.00pt;mso-wrap-distance-bottom:0.00pt;" stroked="false">
                 <v:path textboxrect="0,0,0,0"/>
-                <v:imagedata r:id="rId41" o:title=""/>
+                <v:imagedata r:id="rId43" o:title=""/>
               </v:shape>
             </w:pict>
           </mc:Fallback>
@@ -3113,7 +3508,12 @@
           <w14:ligatures w14:val="none"/>
         </w:rPr>
       </w:r>
-      <w:r/>
+      <w:r>
+        <w:rPr>
+          <w:highlight w:val="none"/>
+          <w14:ligatures w14:val="none"/>
+        </w:rPr>
+      </w:r>
     </w:p>
     <w:p>
       <w:pPr>
@@ -3135,7 +3535,7 @@
               <wp:inline xmlns:wp="http://schemas.openxmlformats.org/drawingml/2006/wordprocessingDrawing" distT="0" distB="0" distL="0" distR="0">
                 <wp:extent cx="5940425" cy="1136349"/>
                 <wp:effectExtent l="0" t="0" r="0" b="0"/>
-                <wp:docPr id="35" name=""/>
+                <wp:docPr id="37" name=""/>
                 <wp:cNvGraphicFramePr>
                   <a:graphicFrameLocks xmlns:a="http://schemas.openxmlformats.org/drawingml/2006/main" noChangeAspect="1"/>
                 </wp:cNvGraphicFramePr>
@@ -3150,7 +3550,7 @@
                         <pic:nvPr/>
                       </pic:nvPicPr>
                       <pic:blipFill>
-                        <a:blip r:embed="rId42"/>
+                        <a:blip r:embed="rId44"/>
                         <a:stretch/>
                       </pic:blipFill>
                       <pic:spPr bwMode="auto">
@@ -3186,9 +3586,9 @@
                   <v:f eqn="sum @10 21600 0"/>
                 </v:formulas>
               </v:shapetype>
-              <v:shape id="_x0000_i34" o:spid="_x0000_s34" type="#_x0000_t75" style="width:467.8pt;height:89.5pt;mso-wrap-distance-left:0.0pt;mso-wrap-distance-top:0.0pt;mso-wrap-distance-right:0.0pt;mso-wrap-distance-bottom:0.0pt;" stroked="false">
+              <v:shape id="_x0000_i36" o:spid="_x0000_s36" type="#_x0000_t75" style="width:467.75pt;height:89.48pt;mso-wrap-distance-left:0.00pt;mso-wrap-distance-top:0.00pt;mso-wrap-distance-right:0.00pt;mso-wrap-distance-bottom:0.00pt;" stroked="false">
                 <v:path textboxrect="0,0,0,0"/>
-                <v:imagedata r:id="rId42" o:title=""/>
+                <v:imagedata r:id="rId44" o:title=""/>
               </v:shape>
             </w:pict>
           </mc:Fallback>
@@ -3226,7 +3626,12 @@
           <w14:ligatures w14:val="none"/>
         </w:rPr>
       </w:r>
-      <w:r/>
+      <w:r>
+        <w:rPr>
+          <w:highlight w:val="none"/>
+          <w14:ligatures w14:val="none"/>
+        </w:rPr>
+      </w:r>
     </w:p>
     <w:p>
       <w:pPr>
@@ -3235,12 +3640,6 @@
           <w14:ligatures w14:val="none"/>
         </w:rPr>
       </w:pPr>
-      <w:r>
-        <w:rPr>
-          <w:highlight w:val="none"/>
-          <w14:ligatures w14:val="none"/>
-        </w:rPr>
-      </w:r>
       <w:r>
         <w:rPr>
           <w:highlight w:val="none"/>
@@ -3254,7 +3653,7 @@
               <wp:inline xmlns:wp="http://schemas.openxmlformats.org/drawingml/2006/wordprocessingDrawing" distT="0" distB="0" distL="0" distR="0">
                 <wp:extent cx="5940425" cy="2903071"/>
                 <wp:effectExtent l="0" t="0" r="0" b="0"/>
-                <wp:docPr id="36" name=""/>
+                <wp:docPr id="38" name=""/>
                 <wp:cNvGraphicFramePr>
                   <a:graphicFrameLocks xmlns:a="http://schemas.openxmlformats.org/drawingml/2006/main" noChangeAspect="1"/>
                 </wp:cNvGraphicFramePr>
@@ -3269,7 +3668,7 @@
                         <pic:nvPr/>
                       </pic:nvPicPr>
                       <pic:blipFill>
-                        <a:blip r:embed="rId43"/>
+                        <a:blip r:embed="rId45"/>
                         <a:stretch/>
                       </pic:blipFill>
                       <pic:spPr bwMode="auto">
@@ -3305,9 +3704,9 @@
                   <v:f eqn="sum @10 21600 0"/>
                 </v:formulas>
               </v:shapetype>
-              <v:shape id="_x0000_i35" o:spid="_x0000_s35" type="#_x0000_t75" style="width:467.8pt;height:228.6pt;mso-wrap-distance-left:0.0pt;mso-wrap-distance-top:0.0pt;mso-wrap-distance-right:0.0pt;mso-wrap-distance-bottom:0.0pt;" stroked="false">
+              <v:shape id="_x0000_i37" o:spid="_x0000_s37" type="#_x0000_t75" style="width:467.75pt;height:228.59pt;mso-wrap-distance-left:0.00pt;mso-wrap-distance-top:0.00pt;mso-wrap-distance-right:0.00pt;mso-wrap-distance-bottom:0.00pt;" stroked="false">
                 <v:path textboxrect="0,0,0,0"/>
-                <v:imagedata r:id="rId43" o:title=""/>
+                <v:imagedata r:id="rId45" o:title=""/>
               </v:shape>
             </w:pict>
           </mc:Fallback>
@@ -3319,7 +3718,12 @@
           <w14:ligatures w14:val="none"/>
         </w:rPr>
       </w:r>
-      <w:r/>
+      <w:r>
+        <w:rPr>
+          <w:highlight w:val="none"/>
+          <w14:ligatures w14:val="none"/>
+        </w:rPr>
+      </w:r>
     </w:p>
     <w:p>
       <w:pPr>
@@ -3341,7 +3745,7 @@
               <wp:inline xmlns:wp="http://schemas.openxmlformats.org/drawingml/2006/wordprocessingDrawing" distT="0" distB="0" distL="0" distR="0">
                 <wp:extent cx="5940425" cy="790958"/>
                 <wp:effectExtent l="0" t="0" r="0" b="0"/>
-                <wp:docPr id="37" name=""/>
+                <wp:docPr id="39" name=""/>
                 <wp:cNvGraphicFramePr>
                   <a:graphicFrameLocks xmlns:a="http://schemas.openxmlformats.org/drawingml/2006/main" noChangeAspect="1"/>
                 </wp:cNvGraphicFramePr>
@@ -3356,7 +3760,7 @@
                         <pic:nvPr/>
                       </pic:nvPicPr>
                       <pic:blipFill>
-                        <a:blip r:embed="rId44"/>
+                        <a:blip r:embed="rId46"/>
                         <a:stretch/>
                       </pic:blipFill>
                       <pic:spPr bwMode="auto">
@@ -3392,9 +3796,9 @@
                   <v:f eqn="sum @10 21600 0"/>
                 </v:formulas>
               </v:shapetype>
-              <v:shape id="_x0000_i36" o:spid="_x0000_s36" type="#_x0000_t75" style="width:467.8pt;height:62.3pt;mso-wrap-distance-left:0.0pt;mso-wrap-distance-top:0.0pt;mso-wrap-distance-right:0.0pt;mso-wrap-distance-bottom:0.0pt;" stroked="false">
+              <v:shape id="_x0000_i38" o:spid="_x0000_s38" type="#_x0000_t75" style="width:467.75pt;height:62.28pt;mso-wrap-distance-left:0.00pt;mso-wrap-distance-top:0.00pt;mso-wrap-distance-right:0.00pt;mso-wrap-distance-bottom:0.00pt;" stroked="false">
                 <v:path textboxrect="0,0,0,0"/>
-                <v:imagedata r:id="rId44" o:title=""/>
+                <v:imagedata r:id="rId46" o:title=""/>
               </v:shape>
             </w:pict>
           </mc:Fallback>
@@ -3432,7 +3836,7 @@
               <wp:inline xmlns:wp="http://schemas.openxmlformats.org/drawingml/2006/wordprocessingDrawing" distT="0" distB="0" distL="0" distR="0">
                 <wp:extent cx="5562600" cy="1047750"/>
                 <wp:effectExtent l="0" t="0" r="0" b="0"/>
-                <wp:docPr id="38" name=""/>
+                <wp:docPr id="40" name=""/>
                 <wp:cNvGraphicFramePr>
                   <a:graphicFrameLocks xmlns:a="http://schemas.openxmlformats.org/drawingml/2006/main" noChangeAspect="1"/>
                 </wp:cNvGraphicFramePr>
@@ -3447,7 +3851,7 @@
                         <pic:nvPr/>
                       </pic:nvPicPr>
                       <pic:blipFill>
-                        <a:blip r:embed="rId45"/>
+                        <a:blip r:embed="rId47"/>
                         <a:stretch/>
                       </pic:blipFill>
                       <pic:spPr bwMode="auto">
@@ -3483,9 +3887,9 @@
                   <v:f eqn="sum @10 21600 0"/>
                 </v:formulas>
               </v:shapetype>
-              <v:shape id="_x0000_i37" o:spid="_x0000_s37" type="#_x0000_t75" style="width:438.0pt;height:82.5pt;mso-wrap-distance-left:0.0pt;mso-wrap-distance-top:0.0pt;mso-wrap-distance-right:0.0pt;mso-wrap-distance-bottom:0.0pt;" stroked="false">
+              <v:shape id="_x0000_i39" o:spid="_x0000_s39" type="#_x0000_t75" style="width:438.00pt;height:82.50pt;mso-wrap-distance-left:0.00pt;mso-wrap-distance-top:0.00pt;mso-wrap-distance-right:0.00pt;mso-wrap-distance-bottom:0.00pt;" stroked="false">
                 <v:path textboxrect="0,0,0,0"/>
-                <v:imagedata r:id="rId45" o:title=""/>
+                <v:imagedata r:id="rId47" o:title=""/>
               </v:shape>
             </w:pict>
           </mc:Fallback>
@@ -3499,6 +3903,7 @@
       <w:r>
         <w:rPr>
           <w:highlight w:val="none"/>
+          <w14:ligatures w14:val="none"/>
         </w:rPr>
       </w:r>
     </w:p>
@@ -3521,7 +3926,7 @@
               <wp:inline xmlns:wp="http://schemas.openxmlformats.org/drawingml/2006/wordprocessingDrawing" distT="0" distB="0" distL="0" distR="0">
                 <wp:extent cx="5181600" cy="1066800"/>
                 <wp:effectExtent l="0" t="0" r="0" b="0"/>
-                <wp:docPr id="39" name=""/>
+                <wp:docPr id="41" name=""/>
                 <wp:cNvGraphicFramePr>
                   <a:graphicFrameLocks xmlns:a="http://schemas.openxmlformats.org/drawingml/2006/main" noChangeAspect="1"/>
                 </wp:cNvGraphicFramePr>
@@ -3536,7 +3941,7 @@
                         <pic:nvPr/>
                       </pic:nvPicPr>
                       <pic:blipFill>
-                        <a:blip r:embed="rId46"/>
+                        <a:blip r:embed="rId48"/>
                         <a:stretch/>
                       </pic:blipFill>
                       <pic:spPr bwMode="auto">
@@ -3572,9 +3977,9 @@
                   <v:f eqn="sum @10 21600 0"/>
                 </v:formulas>
               </v:shapetype>
-              <v:shape id="_x0000_i38" o:spid="_x0000_s38" type="#_x0000_t75" style="width:408.0pt;height:84.0pt;mso-wrap-distance-left:0.0pt;mso-wrap-distance-top:0.0pt;mso-wrap-distance-right:0.0pt;mso-wrap-distance-bottom:0.0pt;" stroked="false">
+              <v:shape id="_x0000_i40" o:spid="_x0000_s40" type="#_x0000_t75" style="width:408.00pt;height:84.00pt;mso-wrap-distance-left:0.00pt;mso-wrap-distance-top:0.00pt;mso-wrap-distance-right:0.00pt;mso-wrap-distance-bottom:0.00pt;" stroked="false">
                 <v:path textboxrect="0,0,0,0"/>
-                <v:imagedata r:id="rId46" o:title=""/>
+                <v:imagedata r:id="rId48" o:title=""/>
               </v:shape>
             </w:pict>
           </mc:Fallback>
@@ -3588,6 +3993,7 @@
       <w:r>
         <w:rPr>
           <w:highlight w:val="none"/>
+          <w14:ligatures w14:val="none"/>
         </w:rPr>
       </w:r>
     </w:p>
@@ -3609,7 +4015,7 @@
               <wp:inline xmlns:wp="http://schemas.openxmlformats.org/drawingml/2006/wordprocessingDrawing" distT="0" distB="0" distL="0" distR="0">
                 <wp:extent cx="5940425" cy="993953"/>
                 <wp:effectExtent l="0" t="0" r="0" b="0"/>
-                <wp:docPr id="40" name=""/>
+                <wp:docPr id="42" name=""/>
                 <wp:cNvGraphicFramePr>
                   <a:graphicFrameLocks xmlns:a="http://schemas.openxmlformats.org/drawingml/2006/main" noChangeAspect="1"/>
                 </wp:cNvGraphicFramePr>
@@ -3624,7 +4030,7 @@
                         <pic:nvPr/>
                       </pic:nvPicPr>
                       <pic:blipFill>
-                        <a:blip r:embed="rId47"/>
+                        <a:blip r:embed="rId49"/>
                         <a:stretch/>
                       </pic:blipFill>
                       <pic:spPr bwMode="auto">
@@ -3660,9 +4066,9 @@
                   <v:f eqn="sum @10 21600 0"/>
                 </v:formulas>
               </v:shapetype>
-              <v:shape id="_x0000_i39" o:spid="_x0000_s39" type="#_x0000_t75" style="width:467.8pt;height:78.3pt;mso-wrap-distance-left:0.0pt;mso-wrap-distance-top:0.0pt;mso-wrap-distance-right:0.0pt;mso-wrap-distance-bottom:0.0pt;" stroked="false">
+              <v:shape id="_x0000_i41" o:spid="_x0000_s41" type="#_x0000_t75" style="width:467.75pt;height:78.26pt;mso-wrap-distance-left:0.00pt;mso-wrap-distance-top:0.00pt;mso-wrap-distance-right:0.00pt;mso-wrap-distance-bottom:0.00pt;" stroked="false">
                 <v:path textboxrect="0,0,0,0"/>
-                <v:imagedata r:id="rId47" o:title=""/>
+                <v:imagedata r:id="rId49" o:title=""/>
               </v:shape>
             </w:pict>
           </mc:Fallback>
@@ -3675,7 +4081,7 @@
       </w:r>
       <w:r>
         <w:rPr>
-          <w:highlight w:val="none"/>
+          <w14:ligatures w14:val="none"/>
         </w:rPr>
       </w:r>
     </w:p>
@@ -3902,10 +4308,10 @@
     <w:lsdException w:name="Bibliography" w:uiPriority="37"/>
     <w:lsdException w:name="TOC Heading" w:uiPriority="39" w:qFormat="1"/>
   </w:latentStyles>
-  <w:style w:type="paragraph" w:styleId="636">
+  <w:style w:type="paragraph" w:styleId="654">
     <w:name w:val="Heading 1"/>
-    <w:basedOn w:val="812"/>
-    <w:next w:val="812"/>
+    <w:basedOn w:val="830"/>
+    <w:next w:val="830"/>
     <w:uiPriority w:val="9"/>
     <w:qFormat/>
     <w:pPr>
@@ -3920,19 +4326,19 @@
       <w:szCs w:val="40"/>
     </w:rPr>
   </w:style>
-  <w:style w:type="character" w:styleId="637">
+  <w:style w:type="character" w:styleId="655">
     <w:name w:val="Heading 1 Char"/>
-    <w:link w:val="636"/>
+    <w:link w:val="654"/>
     <w:uiPriority w:val="9"/>
     <w:rPr>
       <w:rFonts w:ascii="Liberation Sans" w:hAnsi="Liberation Sans" w:eastAsia="Liberation Sans" w:cs="Liberation Sans"/>
     </w:rPr>
   </w:style>
-  <w:style w:type="paragraph" w:styleId="638">
+  <w:style w:type="paragraph" w:styleId="656">
     <w:name w:val="Heading 2"/>
-    <w:basedOn w:val="636"/>
-    <w:next w:val="812"/>
-    <w:link w:val="639"/>
+    <w:basedOn w:val="654"/>
+    <w:next w:val="830"/>
+    <w:link w:val="657"/>
     <w:uiPriority w:val="9"/>
     <w:unhideWhenUsed/>
     <w:qFormat/>
@@ -3940,20 +4346,20 @@
       <w:rFonts w:ascii="Liberation Sans" w:hAnsi="Liberation Sans" w:eastAsia="Liberation Sans" w:cs="Liberation Sans"/>
     </w:rPr>
   </w:style>
-  <w:style w:type="character" w:styleId="639">
+  <w:style w:type="character" w:styleId="657">
     <w:name w:val="Heading 2 Char"/>
-    <w:link w:val="638"/>
+    <w:link w:val="656"/>
     <w:uiPriority w:val="9"/>
     <w:rPr>
       <w:rFonts w:ascii="Liberation Sans" w:hAnsi="Liberation Sans" w:eastAsia="Liberation Sans" w:cs="Liberation Sans"/>
       <w:sz w:val="34"/>
     </w:rPr>
   </w:style>
-  <w:style w:type="paragraph" w:styleId="640">
+  <w:style w:type="paragraph" w:styleId="658">
     <w:name w:val="Heading 3"/>
-    <w:basedOn w:val="812"/>
-    <w:next w:val="812"/>
-    <w:link w:val="641"/>
+    <w:basedOn w:val="830"/>
+    <w:next w:val="830"/>
+    <w:link w:val="659"/>
     <w:uiPriority w:val="9"/>
     <w:unhideWhenUsed/>
     <w:qFormat/>
@@ -3969,19 +4375,19 @@
       <w:szCs w:val="30"/>
     </w:rPr>
   </w:style>
-  <w:style w:type="character" w:styleId="641">
+  <w:style w:type="character" w:styleId="659">
     <w:name w:val="Heading 3 Char"/>
-    <w:link w:val="640"/>
+    <w:link w:val="658"/>
     <w:uiPriority w:val="9"/>
     <w:rPr>
       <w:rFonts w:ascii="Liberation Sans" w:hAnsi="Liberation Sans" w:cs="Liberation Sans"/>
     </w:rPr>
   </w:style>
-  <w:style w:type="paragraph" w:styleId="642">
+  <w:style w:type="paragraph" w:styleId="660">
     <w:name w:val="Heading 4"/>
-    <w:basedOn w:val="812"/>
-    <w:next w:val="812"/>
-    <w:link w:val="643"/>
+    <w:basedOn w:val="830"/>
+    <w:next w:val="830"/>
+    <w:link w:val="661"/>
     <w:uiPriority w:val="9"/>
     <w:unhideWhenUsed/>
     <w:qFormat/>
@@ -3999,19 +4405,19 @@
       <w:szCs w:val="26"/>
     </w:rPr>
   </w:style>
-  <w:style w:type="character" w:styleId="643">
+  <w:style w:type="character" w:styleId="661">
     <w:name w:val="Heading 4 Char"/>
-    <w:link w:val="642"/>
+    <w:link w:val="660"/>
     <w:uiPriority w:val="9"/>
     <w:rPr>
       <w:rFonts w:ascii="Liberation Sans" w:hAnsi="Liberation Sans" w:eastAsia="Liberation Sans" w:cs="Liberation Sans"/>
     </w:rPr>
   </w:style>
-  <w:style w:type="paragraph" w:styleId="644">
+  <w:style w:type="paragraph" w:styleId="662">
     <w:name w:val="Heading 5"/>
-    <w:basedOn w:val="812"/>
-    <w:next w:val="812"/>
-    <w:link w:val="645"/>
+    <w:basedOn w:val="830"/>
+    <w:next w:val="830"/>
+    <w:link w:val="663"/>
     <w:uiPriority w:val="9"/>
     <w:unhideWhenUsed/>
     <w:qFormat/>
@@ -4029,19 +4435,19 @@
       <w:szCs w:val="24"/>
     </w:rPr>
   </w:style>
-  <w:style w:type="character" w:styleId="645">
+  <w:style w:type="character" w:styleId="663">
     <w:name w:val="Heading 5 Char"/>
-    <w:link w:val="644"/>
+    <w:link w:val="662"/>
     <w:uiPriority w:val="9"/>
     <w:rPr>
       <w:rFonts w:ascii="Liberation Sans" w:hAnsi="Liberation Sans" w:eastAsia="Liberation Sans" w:cs="Liberation Sans"/>
     </w:rPr>
   </w:style>
-  <w:style w:type="paragraph" w:styleId="646">
+  <w:style w:type="paragraph" w:styleId="664">
     <w:name w:val="Heading 6"/>
-    <w:basedOn w:val="812"/>
-    <w:next w:val="812"/>
-    <w:link w:val="647"/>
+    <w:basedOn w:val="830"/>
+    <w:next w:val="830"/>
+    <w:link w:val="665"/>
     <w:uiPriority w:val="9"/>
     <w:unhideWhenUsed/>
     <w:qFormat/>
@@ -4059,19 +4465,19 @@
       <w:szCs w:val="22"/>
     </w:rPr>
   </w:style>
-  <w:style w:type="character" w:styleId="647">
+  <w:style w:type="character" w:styleId="665">
     <w:name w:val="Heading 6 Char"/>
-    <w:link w:val="646"/>
+    <w:link w:val="664"/>
     <w:uiPriority w:val="9"/>
     <w:rPr>
       <w:rFonts w:ascii="Liberation Sans" w:hAnsi="Liberation Sans" w:eastAsia="Liberation Sans" w:cs="Liberation Sans"/>
     </w:rPr>
   </w:style>
-  <w:style w:type="paragraph" w:styleId="648">
+  <w:style w:type="paragraph" w:styleId="666">
     <w:name w:val="Heading 7"/>
-    <w:basedOn w:val="812"/>
-    <w:next w:val="812"/>
-    <w:link w:val="649"/>
+    <w:basedOn w:val="830"/>
+    <w:next w:val="830"/>
+    <w:link w:val="667"/>
     <w:uiPriority w:val="9"/>
     <w:unhideWhenUsed/>
     <w:qFormat/>
@@ -4091,19 +4497,19 @@
       <w:szCs w:val="22"/>
     </w:rPr>
   </w:style>
-  <w:style w:type="character" w:styleId="649">
+  <w:style w:type="character" w:styleId="667">
     <w:name w:val="Heading 7 Char"/>
-    <w:link w:val="648"/>
+    <w:link w:val="666"/>
     <w:uiPriority w:val="9"/>
     <w:rPr>
       <w:rFonts w:ascii="Liberation Sans" w:hAnsi="Liberation Sans" w:eastAsia="Liberation Sans" w:cs="Liberation Sans"/>
     </w:rPr>
   </w:style>
-  <w:style w:type="paragraph" w:styleId="650">
+  <w:style w:type="paragraph" w:styleId="668">
     <w:name w:val="Heading 8"/>
-    <w:basedOn w:val="812"/>
-    <w:next w:val="812"/>
-    <w:link w:val="651"/>
+    <w:basedOn w:val="830"/>
+    <w:next w:val="830"/>
+    <w:link w:val="669"/>
     <w:uiPriority w:val="9"/>
     <w:unhideWhenUsed/>
     <w:qFormat/>
@@ -4121,19 +4527,19 @@
       <w:szCs w:val="22"/>
     </w:rPr>
   </w:style>
-  <w:style w:type="character" w:styleId="651">
+  <w:style w:type="character" w:styleId="669">
     <w:name w:val="Heading 8 Char"/>
-    <w:link w:val="650"/>
+    <w:link w:val="668"/>
     <w:uiPriority w:val="9"/>
     <w:rPr>
       <w:rFonts w:ascii="Liberation Sans" w:hAnsi="Liberation Sans" w:eastAsia="Liberation Sans" w:cs="Liberation Sans"/>
     </w:rPr>
   </w:style>
-  <w:style w:type="paragraph" w:styleId="652">
+  <w:style w:type="paragraph" w:styleId="670">
     <w:name w:val="Heading 9"/>
-    <w:basedOn w:val="812"/>
-    <w:next w:val="812"/>
-    <w:link w:val="653"/>
+    <w:basedOn w:val="830"/>
+    <w:next w:val="830"/>
+    <w:link w:val="671"/>
     <w:uiPriority w:val="9"/>
     <w:unhideWhenUsed/>
     <w:qFormat/>
@@ -4151,19 +4557,19 @@
       <w:szCs w:val="21"/>
     </w:rPr>
   </w:style>
-  <w:style w:type="character" w:styleId="653">
+  <w:style w:type="character" w:styleId="671">
     <w:name w:val="Heading 9 Char"/>
-    <w:link w:val="652"/>
+    <w:link w:val="670"/>
     <w:uiPriority w:val="9"/>
     <w:rPr>
       <w:rFonts w:ascii="Liberation Sans" w:hAnsi="Liberation Sans" w:eastAsia="Liberation Sans" w:cs="Liberation Sans"/>
     </w:rPr>
   </w:style>
-  <w:style w:type="paragraph" w:styleId="654">
+  <w:style w:type="paragraph" w:styleId="672">
     <w:name w:val="Title"/>
-    <w:basedOn w:val="812"/>
-    <w:next w:val="812"/>
-    <w:link w:val="655"/>
+    <w:basedOn w:val="830"/>
+    <w:next w:val="830"/>
+    <w:link w:val="673"/>
     <w:uiPriority w:val="10"/>
     <w:qFormat/>
     <w:pPr>
@@ -4175,20 +4581,20 @@
       <w:szCs w:val="48"/>
     </w:rPr>
   </w:style>
-  <w:style w:type="character" w:styleId="655">
+  <w:style w:type="character" w:styleId="673">
     <w:name w:val="Title Char"/>
-    <w:link w:val="654"/>
+    <w:link w:val="672"/>
     <w:uiPriority w:val="10"/>
     <w:rPr>
       <w:sz w:val="48"/>
       <w:szCs w:val="48"/>
     </w:rPr>
   </w:style>
-  <w:style w:type="paragraph" w:styleId="656">
+  <w:style w:type="paragraph" w:styleId="674">
     <w:name w:val="Subtitle"/>
-    <w:basedOn w:val="812"/>
-    <w:next w:val="812"/>
-    <w:link w:val="657"/>
+    <w:basedOn w:val="830"/>
+    <w:next w:val="830"/>
+    <w:link w:val="675"/>
     <w:uiPriority w:val="11"/>
     <w:qFormat/>
     <w:pPr>
@@ -4199,20 +4605,20 @@
       <w:szCs w:val="24"/>
     </w:rPr>
   </w:style>
-  <w:style w:type="character" w:styleId="657">
+  <w:style w:type="character" w:styleId="675">
     <w:name w:val="Subtitle Char"/>
-    <w:link w:val="656"/>
+    <w:link w:val="674"/>
     <w:uiPriority w:val="11"/>
     <w:rPr>
       <w:sz w:val="24"/>
       <w:szCs w:val="24"/>
     </w:rPr>
   </w:style>
-  <w:style w:type="paragraph" w:styleId="658">
+  <w:style w:type="paragraph" w:styleId="676">
     <w:name w:val="Quote"/>
-    <w:basedOn w:val="812"/>
-    <w:next w:val="812"/>
-    <w:link w:val="659"/>
+    <w:basedOn w:val="830"/>
+    <w:next w:val="830"/>
+    <w:link w:val="677"/>
     <w:uiPriority w:val="29"/>
     <w:qFormat/>
     <w:pPr>
@@ -4222,19 +4628,19 @@
       <w:i/>
     </w:rPr>
   </w:style>
-  <w:style w:type="character" w:styleId="659">
+  <w:style w:type="character" w:styleId="677">
     <w:name w:val="Quote Char"/>
-    <w:link w:val="658"/>
+    <w:link w:val="676"/>
     <w:uiPriority w:val="29"/>
     <w:rPr>
       <w:i/>
     </w:rPr>
   </w:style>
-  <w:style w:type="paragraph" w:styleId="660">
+  <w:style w:type="paragraph" w:styleId="678">
     <w:name w:val="Intense Quote"/>
-    <w:basedOn w:val="812"/>
-    <w:next w:val="812"/>
-    <w:link w:val="661"/>
+    <w:basedOn w:val="830"/>
+    <w:next w:val="830"/>
+    <w:link w:val="679"/>
     <w:uiPriority w:val="30"/>
     <w:qFormat/>
     <w:pPr>
@@ -4252,18 +4658,18 @@
       <w:i/>
     </w:rPr>
   </w:style>
-  <w:style w:type="character" w:styleId="661">
+  <w:style w:type="character" w:styleId="679">
     <w:name w:val="Intense Quote Char"/>
-    <w:link w:val="660"/>
+    <w:link w:val="678"/>
     <w:uiPriority w:val="30"/>
     <w:rPr>
       <w:i/>
     </w:rPr>
   </w:style>
-  <w:style w:type="paragraph" w:styleId="662">
+  <w:style w:type="paragraph" w:styleId="680">
     <w:name w:val="Header"/>
-    <w:basedOn w:val="812"/>
-    <w:link w:val="663"/>
+    <w:basedOn w:val="830"/>
+    <w:link w:val="681"/>
     <w:uiPriority w:val="99"/>
     <w:unhideWhenUsed/>
     <w:pPr>
@@ -4274,15 +4680,15 @@
       </w:tabs>
     </w:pPr>
   </w:style>
-  <w:style w:type="character" w:styleId="663">
+  <w:style w:type="character" w:styleId="681">
     <w:name w:val="Header Char"/>
-    <w:link w:val="662"/>
+    <w:link w:val="680"/>
     <w:uiPriority w:val="99"/>
   </w:style>
-  <w:style w:type="paragraph" w:styleId="664">
+  <w:style w:type="paragraph" w:styleId="682">
     <w:name w:val="Footer"/>
-    <w:basedOn w:val="812"/>
-    <w:link w:val="667"/>
+    <w:basedOn w:val="830"/>
+    <w:link w:val="685"/>
     <w:uiPriority w:val="99"/>
     <w:unhideWhenUsed/>
     <w:pPr>
@@ -4293,15 +4699,15 @@
       </w:tabs>
     </w:pPr>
   </w:style>
-  <w:style w:type="character" w:styleId="665">
+  <w:style w:type="character" w:styleId="683">
     <w:name w:val="Footer Char"/>
-    <w:link w:val="664"/>
+    <w:link w:val="682"/>
     <w:uiPriority w:val="99"/>
   </w:style>
-  <w:style w:type="paragraph" w:styleId="666">
+  <w:style w:type="paragraph" w:styleId="684">
     <w:name w:val="Caption"/>
-    <w:basedOn w:val="812"/>
-    <w:next w:val="812"/>
+    <w:basedOn w:val="830"/>
+    <w:next w:val="830"/>
     <w:uiPriority w:val="35"/>
     <w:semiHidden/>
     <w:unhideWhenUsed/>
@@ -4317,15 +4723,15 @@
       <w:szCs w:val="18"/>
     </w:rPr>
   </w:style>
-  <w:style w:type="character" w:styleId="667">
+  <w:style w:type="character" w:styleId="685">
     <w:name w:val="Caption Char"/>
-    <w:basedOn w:val="666"/>
-    <w:link w:val="664"/>
+    <w:basedOn w:val="684"/>
+    <w:link w:val="682"/>
     <w:uiPriority w:val="99"/>
   </w:style>
-  <w:style w:type="table" w:styleId="668">
+  <w:style w:type="table" w:styleId="686">
     <w:name w:val="Table Grid"/>
-    <w:basedOn w:val="813"/>
+    <w:basedOn w:val="831"/>
     <w:uiPriority w:val="59"/>
     <w:pPr>
       <w:spacing w:after="0" w:line="240" w:lineRule="auto"/>
@@ -4348,9 +4754,9 @@
       </w:tblCellMar>
     </w:tblPr>
   </w:style>
-  <w:style w:type="table" w:styleId="669">
+  <w:style w:type="table" w:styleId="687">
     <w:name w:val="Table Grid Light"/>
-    <w:basedOn w:val="813"/>
+    <w:basedOn w:val="831"/>
     <w:uiPriority w:val="59"/>
     <w:pPr>
       <w:spacing w:after="0" w:line="240" w:lineRule="auto"/>
@@ -4373,9 +4779,9 @@
       </w:tblCellMar>
     </w:tblPr>
   </w:style>
-  <w:style w:type="table" w:styleId="670">
+  <w:style w:type="table" w:styleId="688">
     <w:name w:val="Plain Table 1"/>
-    <w:basedOn w:val="813"/>
+    <w:basedOn w:val="831"/>
     <w:uiPriority w:val="59"/>
     <w:pPr>
       <w:spacing w:after="0" w:line="240" w:lineRule="auto"/>
@@ -4440,9 +4846,9 @@
       </w:rPr>
     </w:tblStylePr>
   </w:style>
-  <w:style w:type="table" w:styleId="671">
+  <w:style w:type="table" w:styleId="689">
     <w:name w:val="Plain Table 2"/>
-    <w:basedOn w:val="813"/>
+    <w:basedOn w:val="831"/>
     <w:uiPriority w:val="59"/>
     <w:pPr>
       <w:spacing w:after="0" w:line="240" w:lineRule="auto"/>
@@ -4525,9 +4931,9 @@
       </w:rPr>
     </w:tblStylePr>
   </w:style>
-  <w:style w:type="table" w:styleId="672">
+  <w:style w:type="table" w:styleId="690">
     <w:name w:val="Plain Table 3"/>
-    <w:basedOn w:val="813"/>
+    <w:basedOn w:val="831"/>
     <w:uiPriority w:val="99"/>
     <w:pPr>
       <w:spacing w:after="0" w:line="240" w:lineRule="auto"/>
@@ -4602,9 +5008,9 @@
       </w:rPr>
     </w:tblStylePr>
   </w:style>
-  <w:style w:type="table" w:styleId="673">
+  <w:style w:type="table" w:styleId="691">
     <w:name w:val="Plain Table 4"/>
-    <w:basedOn w:val="813"/>
+    <w:basedOn w:val="831"/>
     <w:uiPriority w:val="99"/>
     <w:pPr>
       <w:spacing w:after="0" w:line="240" w:lineRule="auto"/>
@@ -4659,9 +5065,9 @@
       </w:rPr>
     </w:tblStylePr>
   </w:style>
-  <w:style w:type="table" w:styleId="674">
+  <w:style w:type="table" w:styleId="692">
     <w:name w:val="Plain Table 5"/>
-    <w:basedOn w:val="813"/>
+    <w:basedOn w:val="831"/>
     <w:uiPriority w:val="99"/>
     <w:pPr>
       <w:spacing w:after="0" w:line="240" w:lineRule="auto"/>
@@ -4747,9 +5153,9 @@
       </w:tcPr>
     </w:tblStylePr>
   </w:style>
-  <w:style w:type="table" w:styleId="675">
+  <w:style w:type="table" w:styleId="693">
     <w:name w:val="Grid Table 1 Light"/>
-    <w:basedOn w:val="813"/>
+    <w:basedOn w:val="831"/>
     <w:uiPriority w:val="99"/>
     <w:pPr>
       <w:spacing w:after="0" w:line="240" w:lineRule="auto"/>
@@ -4812,9 +5218,9 @@
       </w:rPr>
     </w:tblStylePr>
   </w:style>
-  <w:style w:type="table" w:styleId="676">
+  <w:style w:type="table" w:styleId="694">
     <w:name w:val="Grid Table 1 Light - Accent 1"/>
-    <w:basedOn w:val="813"/>
+    <w:basedOn w:val="831"/>
     <w:uiPriority w:val="99"/>
     <w:pPr>
       <w:spacing w:after="0" w:line="240" w:lineRule="auto"/>
@@ -4877,9 +5283,9 @@
       </w:rPr>
     </w:tblStylePr>
   </w:style>
-  <w:style w:type="table" w:styleId="677">
+  <w:style w:type="table" w:styleId="695">
     <w:name w:val="Grid Table 1 Light - Accent 2"/>
-    <w:basedOn w:val="813"/>
+    <w:basedOn w:val="831"/>
     <w:uiPriority w:val="99"/>
     <w:pPr>
       <w:spacing w:after="0" w:line="240" w:lineRule="auto"/>
@@ -4942,9 +5348,9 @@
       </w:rPr>
     </w:tblStylePr>
   </w:style>
-  <w:style w:type="table" w:styleId="678">
+  <w:style w:type="table" w:styleId="696">
     <w:name w:val="Grid Table 1 Light - Accent 3"/>
-    <w:basedOn w:val="813"/>
+    <w:basedOn w:val="831"/>
     <w:uiPriority w:val="99"/>
     <w:pPr>
       <w:spacing w:after="0" w:line="240" w:lineRule="auto"/>
@@ -5007,9 +5413,9 @@
       </w:rPr>
     </w:tblStylePr>
   </w:style>
-  <w:style w:type="table" w:styleId="679">
+  <w:style w:type="table" w:styleId="697">
     <w:name w:val="Grid Table 1 Light - Accent 4"/>
-    <w:basedOn w:val="813"/>
+    <w:basedOn w:val="831"/>
     <w:uiPriority w:val="99"/>
     <w:pPr>
       <w:spacing w:after="0" w:line="240" w:lineRule="auto"/>
@@ -5072,9 +5478,9 @@
       </w:rPr>
     </w:tblStylePr>
   </w:style>
-  <w:style w:type="table" w:styleId="680">
+  <w:style w:type="table" w:styleId="698">
     <w:name w:val="Grid Table 1 Light - Accent 5"/>
-    <w:basedOn w:val="813"/>
+    <w:basedOn w:val="831"/>
     <w:uiPriority w:val="99"/>
     <w:pPr>
       <w:spacing w:after="0" w:line="240" w:lineRule="auto"/>
@@ -5137,9 +5543,9 @@
       </w:rPr>
     </w:tblStylePr>
   </w:style>
-  <w:style w:type="table" w:styleId="681">
+  <w:style w:type="table" w:styleId="699">
     <w:name w:val="Grid Table 1 Light - Accent 6"/>
-    <w:basedOn w:val="813"/>
+    <w:basedOn w:val="831"/>
     <w:uiPriority w:val="99"/>
     <w:pPr>
       <w:spacing w:after="0" w:line="240" w:lineRule="auto"/>
@@ -5202,9 +5608,9 @@
       </w:rPr>
     </w:tblStylePr>
   </w:style>
-  <w:style w:type="table" w:styleId="682">
+  <w:style w:type="table" w:styleId="700">
     <w:name w:val="Grid Table 2"/>
-    <w:basedOn w:val="813"/>
+    <w:basedOn w:val="831"/>
     <w:uiPriority w:val="99"/>
     <w:pPr>
       <w:spacing w:after="0" w:line="240" w:lineRule="auto"/>
@@ -5282,9 +5688,9 @@
       </w:tcPr>
     </w:tblStylePr>
   </w:style>
-  <w:style w:type="table" w:styleId="683">
+  <w:style w:type="table" w:styleId="701">
     <w:name w:val="Grid Table 2 - Accent 1"/>
-    <w:basedOn w:val="813"/>
+    <w:basedOn w:val="831"/>
     <w:uiPriority w:val="99"/>
     <w:pPr>
       <w:spacing w:after="0" w:line="240" w:lineRule="auto"/>
@@ -5362,9 +5768,9 @@
       </w:tcPr>
     </w:tblStylePr>
   </w:style>
-  <w:style w:type="table" w:styleId="684">
+  <w:style w:type="table" w:styleId="702">
     <w:name w:val="Grid Table 2 - Accent 2"/>
-    <w:basedOn w:val="813"/>
+    <w:basedOn w:val="831"/>
     <w:uiPriority w:val="99"/>
     <w:pPr>
       <w:spacing w:after="0" w:line="240" w:lineRule="auto"/>
@@ -5442,9 +5848,9 @@
       </w:tcPr>
     </w:tblStylePr>
   </w:style>
-  <w:style w:type="table" w:styleId="685">
+  <w:style w:type="table" w:styleId="703">
     <w:name w:val="Grid Table 2 - Accent 3"/>
-    <w:basedOn w:val="813"/>
+    <w:basedOn w:val="831"/>
     <w:uiPriority w:val="99"/>
     <w:pPr>
       <w:spacing w:after="0" w:line="240" w:lineRule="auto"/>
@@ -5522,9 +5928,9 @@
       </w:tcPr>
     </w:tblStylePr>
   </w:style>
-  <w:style w:type="table" w:styleId="686">
+  <w:style w:type="table" w:styleId="704">
     <w:name w:val="Grid Table 2 - Accent 4"/>
-    <w:basedOn w:val="813"/>
+    <w:basedOn w:val="831"/>
     <w:uiPriority w:val="99"/>
     <w:pPr>
       <w:spacing w:after="0" w:line="240" w:lineRule="auto"/>
@@ -5602,9 +6008,9 @@
       </w:tcPr>
     </w:tblStylePr>
   </w:style>
-  <w:style w:type="table" w:styleId="687">
+  <w:style w:type="table" w:styleId="705">
     <w:name w:val="Grid Table 2 - Accent 5"/>
-    <w:basedOn w:val="813"/>
+    <w:basedOn w:val="831"/>
     <w:uiPriority w:val="99"/>
     <w:pPr>
       <w:spacing w:after="0" w:line="240" w:lineRule="auto"/>
@@ -5682,9 +6088,9 @@
       </w:tcPr>
     </w:tblStylePr>
   </w:style>
-  <w:style w:type="table" w:styleId="688">
+  <w:style w:type="table" w:styleId="706">
     <w:name w:val="Grid Table 2 - Accent 6"/>
-    <w:basedOn w:val="813"/>
+    <w:basedOn w:val="831"/>
     <w:uiPriority w:val="99"/>
     <w:pPr>
       <w:spacing w:after="0" w:line="240" w:lineRule="auto"/>
@@ -5762,9 +6168,9 @@
       </w:tcPr>
     </w:tblStylePr>
   </w:style>
-  <w:style w:type="table" w:styleId="689">
+  <w:style w:type="table" w:styleId="707">
     <w:name w:val="Grid Table 3"/>
-    <w:basedOn w:val="813"/>
+    <w:basedOn w:val="831"/>
     <w:uiPriority w:val="99"/>
     <w:pPr>
       <w:spacing w:after="0" w:line="240" w:lineRule="auto"/>
@@ -5863,9 +6269,9 @@
       </w:tcPr>
     </w:tblStylePr>
   </w:style>
-  <w:style w:type="table" w:styleId="690">
+  <w:style w:type="table" w:styleId="708">
     <w:name w:val="Grid Table 3 - Accent 1"/>
-    <w:basedOn w:val="813"/>
+    <w:basedOn w:val="831"/>
     <w:uiPriority w:val="99"/>
     <w:pPr>
       <w:spacing w:after="0" w:line="240" w:lineRule="auto"/>
@@ -5964,9 +6370,9 @@
       </w:tcPr>
     </w:tblStylePr>
   </w:style>
-  <w:style w:type="table" w:styleId="691">
+  <w:style w:type="table" w:styleId="709">
     <w:name w:val="Grid Table 3 - Accent 2"/>
-    <w:basedOn w:val="813"/>
+    <w:basedOn w:val="831"/>
     <w:uiPriority w:val="99"/>
     <w:pPr>
       <w:spacing w:after="0" w:line="240" w:lineRule="auto"/>
@@ -6065,9 +6471,9 @@
       </w:tcPr>
     </w:tblStylePr>
   </w:style>
-  <w:style w:type="table" w:styleId="692">
+  <w:style w:type="table" w:styleId="710">
     <w:name w:val="Grid Table 3 - Accent 3"/>
-    <w:basedOn w:val="813"/>
+    <w:basedOn w:val="831"/>
     <w:uiPriority w:val="99"/>
     <w:pPr>
       <w:spacing w:after="0" w:line="240" w:lineRule="auto"/>
@@ -6166,9 +6572,9 @@
       </w:tcPr>
     </w:tblStylePr>
   </w:style>
-  <w:style w:type="table" w:styleId="693">
+  <w:style w:type="table" w:styleId="711">
     <w:name w:val="Grid Table 3 - Accent 4"/>
-    <w:basedOn w:val="813"/>
+    <w:basedOn w:val="831"/>
     <w:uiPriority w:val="99"/>
     <w:pPr>
       <w:spacing w:after="0" w:line="240" w:lineRule="auto"/>
@@ -6267,9 +6673,9 @@
       </w:tcPr>
     </w:tblStylePr>
   </w:style>
-  <w:style w:type="table" w:styleId="694">
+  <w:style w:type="table" w:styleId="712">
     <w:name w:val="Grid Table 3 - Accent 5"/>
-    <w:basedOn w:val="813"/>
+    <w:basedOn w:val="831"/>
     <w:uiPriority w:val="99"/>
     <w:pPr>
       <w:spacing w:after="0" w:line="240" w:lineRule="auto"/>
@@ -6368,9 +6774,9 @@
       </w:tcPr>
     </w:tblStylePr>
   </w:style>
-  <w:style w:type="table" w:styleId="695">
+  <w:style w:type="table" w:styleId="713">
     <w:name w:val="Grid Table 3 - Accent 6"/>
-    <w:basedOn w:val="813"/>
+    <w:basedOn w:val="831"/>
     <w:uiPriority w:val="99"/>
     <w:pPr>
       <w:spacing w:after="0" w:line="240" w:lineRule="auto"/>
@@ -6469,9 +6875,9 @@
       </w:tcPr>
     </w:tblStylePr>
   </w:style>
-  <w:style w:type="table" w:styleId="696">
+  <w:style w:type="table" w:styleId="714">
     <w:name w:val="Grid Table 4"/>
-    <w:basedOn w:val="813"/>
+    <w:basedOn w:val="831"/>
     <w:uiPriority w:val="59"/>
     <w:pPr>
       <w:spacing w:after="0" w:line="240" w:lineRule="auto"/>
@@ -6550,9 +6956,9 @@
       </w:tcPr>
     </w:tblStylePr>
   </w:style>
-  <w:style w:type="table" w:styleId="697">
+  <w:style w:type="table" w:styleId="715">
     <w:name w:val="Grid Table 4 - Accent 1"/>
-    <w:basedOn w:val="813"/>
+    <w:basedOn w:val="831"/>
     <w:uiPriority w:val="59"/>
     <w:pPr>
       <w:spacing w:after="0" w:line="240" w:lineRule="auto"/>
@@ -6631,9 +7037,9 @@
       </w:tcPr>
     </w:tblStylePr>
   </w:style>
-  <w:style w:type="table" w:styleId="698">
+  <w:style w:type="table" w:styleId="716">
     <w:name w:val="Grid Table 4 - Accent 2"/>
-    <w:basedOn w:val="813"/>
+    <w:basedOn w:val="831"/>
     <w:uiPriority w:val="59"/>
     <w:pPr>
       <w:spacing w:after="0" w:line="240" w:lineRule="auto"/>
@@ -6712,9 +7118,9 @@
       </w:tcPr>
     </w:tblStylePr>
   </w:style>
-  <w:style w:type="table" w:styleId="699">
+  <w:style w:type="table" w:styleId="717">
     <w:name w:val="Grid Table 4 - Accent 3"/>
-    <w:basedOn w:val="813"/>
+    <w:basedOn w:val="831"/>
     <w:uiPriority w:val="59"/>
     <w:pPr>
       <w:spacing w:after="0" w:line="240" w:lineRule="auto"/>
@@ -6793,9 +7199,9 @@
       </w:tcPr>
     </w:tblStylePr>
   </w:style>
-  <w:style w:type="table" w:styleId="700">
+  <w:style w:type="table" w:styleId="718">
     <w:name w:val="Grid Table 4 - Accent 4"/>
-    <w:basedOn w:val="813"/>
+    <w:basedOn w:val="831"/>
     <w:uiPriority w:val="59"/>
     <w:pPr>
       <w:spacing w:after="0" w:line="240" w:lineRule="auto"/>
@@ -6874,9 +7280,9 @@
       </w:tcPr>
     </w:tblStylePr>
   </w:style>
-  <w:style w:type="table" w:styleId="701">
+  <w:style w:type="table" w:styleId="719">
     <w:name w:val="Grid Table 4 - Accent 5"/>
-    <w:basedOn w:val="813"/>
+    <w:basedOn w:val="831"/>
     <w:uiPriority w:val="59"/>
     <w:pPr>
       <w:spacing w:after="0" w:line="240" w:lineRule="auto"/>
@@ -6955,9 +7361,9 @@
       </w:tcPr>
     </w:tblStylePr>
   </w:style>
-  <w:style w:type="table" w:styleId="702">
+  <w:style w:type="table" w:styleId="720">
     <w:name w:val="Grid Table 4 - Accent 6"/>
-    <w:basedOn w:val="813"/>
+    <w:basedOn w:val="831"/>
     <w:uiPriority w:val="59"/>
     <w:pPr>
       <w:spacing w:after="0" w:line="240" w:lineRule="auto"/>
@@ -7036,9 +7442,9 @@
       </w:tcPr>
     </w:tblStylePr>
   </w:style>
-  <w:style w:type="table" w:styleId="703">
+  <w:style w:type="table" w:styleId="721">
     <w:name w:val="Grid Table 5 Dark"/>
-    <w:basedOn w:val="813"/>
+    <w:basedOn w:val="831"/>
     <w:uiPriority w:val="99"/>
     <w:pPr>
       <w:spacing w:after="0" w:line="240" w:lineRule="auto"/>
@@ -7115,9 +7521,9 @@
       </w:tcPr>
     </w:tblStylePr>
   </w:style>
-  <w:style w:type="table" w:styleId="704">
+  <w:style w:type="table" w:styleId="722">
     <w:name w:val="Grid Table 5 Dark- Accent 1"/>
-    <w:basedOn w:val="813"/>
+    <w:basedOn w:val="831"/>
     <w:uiPriority w:val="99"/>
     <w:pPr>
       <w:spacing w:after="0" w:line="240" w:lineRule="auto"/>
@@ -7194,9 +7600,9 @@
       </w:tcPr>
     </w:tblStylePr>
   </w:style>
-  <w:style w:type="table" w:styleId="705">
+  <w:style w:type="table" w:styleId="723">
     <w:name w:val="Grid Table 5 Dark - Accent 2"/>
-    <w:basedOn w:val="813"/>
+    <w:basedOn w:val="831"/>
     <w:uiPriority w:val="99"/>
     <w:pPr>
       <w:spacing w:after="0" w:line="240" w:lineRule="auto"/>
@@ -7273,9 +7679,9 @@
       </w:tcPr>
     </w:tblStylePr>
   </w:style>
-  <w:style w:type="table" w:styleId="706">
+  <w:style w:type="table" w:styleId="724">
     <w:name w:val="Grid Table 5 Dark - Accent 3"/>
-    <w:basedOn w:val="813"/>
+    <w:basedOn w:val="831"/>
     <w:uiPriority w:val="99"/>
     <w:pPr>
       <w:spacing w:after="0" w:line="240" w:lineRule="auto"/>
@@ -7352,9 +7758,9 @@
       </w:tcPr>
     </w:tblStylePr>
   </w:style>
-  <w:style w:type="table" w:styleId="707">
+  <w:style w:type="table" w:styleId="725">
     <w:name w:val="Grid Table 5 Dark- Accent 4"/>
-    <w:basedOn w:val="813"/>
+    <w:basedOn w:val="831"/>
     <w:uiPriority w:val="99"/>
     <w:pPr>
       <w:spacing w:after="0" w:line="240" w:lineRule="auto"/>
@@ -7431,9 +7837,9 @@
       </w:tcPr>
     </w:tblStylePr>
   </w:style>
-  <w:style w:type="table" w:styleId="708">
+  <w:style w:type="table" w:styleId="726">
     <w:name w:val="Grid Table 5 Dark - Accent 5"/>
-    <w:basedOn w:val="813"/>
+    <w:basedOn w:val="831"/>
     <w:uiPriority w:val="99"/>
     <w:pPr>
       <w:spacing w:after="0" w:line="240" w:lineRule="auto"/>
@@ -7510,9 +7916,9 @@
       </w:tcPr>
     </w:tblStylePr>
   </w:style>
-  <w:style w:type="table" w:styleId="709">
+  <w:style w:type="table" w:styleId="727">
     <w:name w:val="Grid Table 5 Dark - Accent 6"/>
-    <w:basedOn w:val="813"/>
+    <w:basedOn w:val="831"/>
     <w:uiPriority w:val="99"/>
     <w:pPr>
       <w:spacing w:after="0" w:line="240" w:lineRule="auto"/>
@@ -7589,9 +7995,9 @@
       </w:tcPr>
     </w:tblStylePr>
   </w:style>
-  <w:style w:type="table" w:styleId="710">
+  <w:style w:type="table" w:styleId="728">
     <w:name w:val="Grid Table 6 Colorful"/>
-    <w:basedOn w:val="813"/>
+    <w:basedOn w:val="831"/>
     <w:uiPriority w:val="99"/>
     <w:pPr>
       <w:spacing w:after="0" w:line="240" w:lineRule="auto"/>
@@ -7668,9 +8074,9 @@
       </w:rPr>
     </w:tblStylePr>
   </w:style>
-  <w:style w:type="table" w:styleId="711">
+  <w:style w:type="table" w:styleId="729">
     <w:name w:val="Grid Table 6 Colorful - Accent 1"/>
-    <w:basedOn w:val="813"/>
+    <w:basedOn w:val="831"/>
     <w:uiPriority w:val="99"/>
     <w:pPr>
       <w:spacing w:after="0" w:line="240" w:lineRule="auto"/>
@@ -7747,9 +8153,9 @@
       </w:rPr>
     </w:tblStylePr>
   </w:style>
-  <w:style w:type="table" w:styleId="712">
+  <w:style w:type="table" w:styleId="730">
     <w:name w:val="Grid Table 6 Colorful - Accent 2"/>
-    <w:basedOn w:val="813"/>
+    <w:basedOn w:val="831"/>
     <w:uiPriority w:val="99"/>
     <w:pPr>
       <w:spacing w:after="0" w:line="240" w:lineRule="auto"/>
@@ -7826,9 +8232,9 @@
       </w:rPr>
     </w:tblStylePr>
   </w:style>
-  <w:style w:type="table" w:styleId="713">
+  <w:style w:type="table" w:styleId="731">
     <w:name w:val="Grid Table 6 Colorful - Accent 3"/>
-    <w:basedOn w:val="813"/>
+    <w:basedOn w:val="831"/>
     <w:uiPriority w:val="99"/>
     <w:pPr>
       <w:spacing w:after="0" w:line="240" w:lineRule="auto"/>
@@ -7905,9 +8311,9 @@
       </w:rPr>
     </w:tblStylePr>
   </w:style>
-  <w:style w:type="table" w:styleId="714">
+  <w:style w:type="table" w:styleId="732">
     <w:name w:val="Grid Table 6 Colorful - Accent 4"/>
-    <w:basedOn w:val="813"/>
+    <w:basedOn w:val="831"/>
     <w:uiPriority w:val="99"/>
     <w:pPr>
       <w:spacing w:after="0" w:line="240" w:lineRule="auto"/>
@@ -7984,9 +8390,9 @@
       </w:rPr>
     </w:tblStylePr>
   </w:style>
-  <w:style w:type="table" w:styleId="715">
+  <w:style w:type="table" w:styleId="733">
     <w:name w:val="Grid Table 6 Colorful - Accent 5"/>
-    <w:basedOn w:val="813"/>
+    <w:basedOn w:val="831"/>
     <w:uiPriority w:val="99"/>
     <w:pPr>
       <w:spacing w:after="0" w:line="240" w:lineRule="auto"/>
@@ -8063,9 +8469,9 @@
       </w:rPr>
     </w:tblStylePr>
   </w:style>
-  <w:style w:type="table" w:styleId="716">
+  <w:style w:type="table" w:styleId="734">
     <w:name w:val="Grid Table 6 Colorful - Accent 6"/>
-    <w:basedOn w:val="813"/>
+    <w:basedOn w:val="831"/>
     <w:uiPriority w:val="99"/>
     <w:pPr>
       <w:spacing w:after="0" w:line="240" w:lineRule="auto"/>
@@ -8142,9 +8548,9 @@
       </w:rPr>
     </w:tblStylePr>
   </w:style>
-  <w:style w:type="table" w:styleId="717">
+  <w:style w:type="table" w:styleId="735">
     <w:name w:val="Grid Table 7 Colorful"/>
-    <w:basedOn w:val="813"/>
+    <w:basedOn w:val="831"/>
     <w:uiPriority w:val="99"/>
     <w:pPr>
       <w:spacing w:after="0" w:line="240" w:lineRule="auto"/>
@@ -8254,9 +8660,9 @@
       </w:tcPr>
     </w:tblStylePr>
   </w:style>
-  <w:style w:type="table" w:styleId="718">
+  <w:style w:type="table" w:styleId="736">
     <w:name w:val="Grid Table 7 Colorful - Accent 1"/>
-    <w:basedOn w:val="813"/>
+    <w:basedOn w:val="831"/>
     <w:uiPriority w:val="99"/>
     <w:pPr>
       <w:spacing w:after="0" w:line="240" w:lineRule="auto"/>
@@ -8366,9 +8772,9 @@
       </w:tcPr>
     </w:tblStylePr>
   </w:style>
-  <w:style w:type="table" w:styleId="719">
+  <w:style w:type="table" w:styleId="737">
     <w:name w:val="Grid Table 7 Colorful - Accent 2"/>
-    <w:basedOn w:val="813"/>
+    <w:basedOn w:val="831"/>
     <w:uiPriority w:val="99"/>
     <w:pPr>
       <w:spacing w:after="0" w:line="240" w:lineRule="auto"/>
@@ -8478,9 +8884,9 @@
       </w:tcPr>
     </w:tblStylePr>
   </w:style>
-  <w:style w:type="table" w:styleId="720">
+  <w:style w:type="table" w:styleId="738">
     <w:name w:val="Grid Table 7 Colorful - Accent 3"/>
-    <w:basedOn w:val="813"/>
+    <w:basedOn w:val="831"/>
     <w:uiPriority w:val="99"/>
     <w:pPr>
       <w:spacing w:after="0" w:line="240" w:lineRule="auto"/>
@@ -8590,9 +8996,9 @@
       </w:tcPr>
     </w:tblStylePr>
   </w:style>
-  <w:style w:type="table" w:styleId="721">
+  <w:style w:type="table" w:styleId="739">
     <w:name w:val="Grid Table 7 Colorful - Accent 4"/>
-    <w:basedOn w:val="813"/>
+    <w:basedOn w:val="831"/>
     <w:uiPriority w:val="99"/>
     <w:pPr>
       <w:spacing w:after="0" w:line="240" w:lineRule="auto"/>
@@ -8702,9 +9108,9 @@
       </w:tcPr>
     </w:tblStylePr>
   </w:style>
-  <w:style w:type="table" w:styleId="722">
+  <w:style w:type="table" w:styleId="740">
     <w:name w:val="Grid Table 7 Colorful - Accent 5"/>
-    <w:basedOn w:val="813"/>
+    <w:basedOn w:val="831"/>
     <w:uiPriority w:val="99"/>
     <w:pPr>
       <w:spacing w:after="0" w:line="240" w:lineRule="auto"/>
@@ -8814,9 +9220,9 @@
       </w:tcPr>
     </w:tblStylePr>
   </w:style>
-  <w:style w:type="table" w:styleId="723">
+  <w:style w:type="table" w:styleId="741">
     <w:name w:val="Grid Table 7 Colorful - Accent 6"/>
-    <w:basedOn w:val="813"/>
+    <w:basedOn w:val="831"/>
     <w:uiPriority w:val="99"/>
     <w:pPr>
       <w:spacing w:after="0" w:line="240" w:lineRule="auto"/>
@@ -8926,9 +9332,9 @@
       </w:tcPr>
     </w:tblStylePr>
   </w:style>
-  <w:style w:type="table" w:styleId="724">
+  <w:style w:type="table" w:styleId="742">
     <w:name w:val="List Table 1 Light"/>
-    <w:basedOn w:val="813"/>
+    <w:basedOn w:val="831"/>
     <w:uiPriority w:val="99"/>
     <w:pPr>
       <w:spacing w:after="0" w:line="240" w:lineRule="auto"/>
@@ -8989,9 +9395,9 @@
       </w:tcPr>
     </w:tblStylePr>
   </w:style>
-  <w:style w:type="table" w:styleId="725">
+  <w:style w:type="table" w:styleId="743">
     <w:name w:val="List Table 1 Light - Accent 1"/>
-    <w:basedOn w:val="813"/>
+    <w:basedOn w:val="831"/>
     <w:uiPriority w:val="99"/>
     <w:pPr>
       <w:spacing w:after="0" w:line="240" w:lineRule="auto"/>
@@ -9052,9 +9458,9 @@
       </w:tcPr>
     </w:tblStylePr>
   </w:style>
-  <w:style w:type="table" w:styleId="726">
+  <w:style w:type="table" w:styleId="744">
     <w:name w:val="List Table 1 Light - Accent 2"/>
-    <w:basedOn w:val="813"/>
+    <w:basedOn w:val="831"/>
     <w:uiPriority w:val="99"/>
     <w:pPr>
       <w:spacing w:after="0" w:line="240" w:lineRule="auto"/>
@@ -9115,9 +9521,9 @@
       </w:tcPr>
     </w:tblStylePr>
   </w:style>
-  <w:style w:type="table" w:styleId="727">
+  <w:style w:type="table" w:styleId="745">
     <w:name w:val="List Table 1 Light - Accent 3"/>
-    <w:basedOn w:val="813"/>
+    <w:basedOn w:val="831"/>
     <w:uiPriority w:val="99"/>
     <w:pPr>
       <w:spacing w:after="0" w:line="240" w:lineRule="auto"/>
@@ -9178,9 +9584,9 @@
       </w:tcPr>
     </w:tblStylePr>
   </w:style>
-  <w:style w:type="table" w:styleId="728">
+  <w:style w:type="table" w:styleId="746">
     <w:name w:val="List Table 1 Light - Accent 4"/>
-    <w:basedOn w:val="813"/>
+    <w:basedOn w:val="831"/>
     <w:uiPriority w:val="99"/>
     <w:pPr>
       <w:spacing w:after="0" w:line="240" w:lineRule="auto"/>
@@ -9241,9 +9647,9 @@
       </w:tcPr>
     </w:tblStylePr>
   </w:style>
-  <w:style w:type="table" w:styleId="729">
+  <w:style w:type="table" w:styleId="747">
     <w:name w:val="List Table 1 Light - Accent 5"/>
-    <w:basedOn w:val="813"/>
+    <w:basedOn w:val="831"/>
     <w:uiPriority w:val="99"/>
     <w:pPr>
       <w:spacing w:after="0" w:line="240" w:lineRule="auto"/>
@@ -9304,9 +9710,9 @@
       </w:tcPr>
     </w:tblStylePr>
   </w:style>
-  <w:style w:type="table" w:styleId="730">
+  <w:style w:type="table" w:styleId="748">
     <w:name w:val="List Table 1 Light - Accent 6"/>
-    <w:basedOn w:val="813"/>
+    <w:basedOn w:val="831"/>
     <w:uiPriority w:val="99"/>
     <w:pPr>
       <w:spacing w:after="0" w:line="240" w:lineRule="auto"/>
@@ -9367,9 +9773,9 @@
       </w:tcPr>
     </w:tblStylePr>
   </w:style>
-  <w:style w:type="table" w:styleId="731">
+  <w:style w:type="table" w:styleId="749">
     <w:name w:val="List Table 2"/>
-    <w:basedOn w:val="813"/>
+    <w:basedOn w:val="831"/>
     <w:uiPriority w:val="99"/>
     <w:pPr>
       <w:spacing w:after="0" w:line="240" w:lineRule="auto"/>
@@ -9453,9 +9859,9 @@
       </w:tcPr>
     </w:tblStylePr>
   </w:style>
-  <w:style w:type="table" w:styleId="732">
+  <w:style w:type="table" w:styleId="750">
     <w:name w:val="List Table 2 - Accent 1"/>
-    <w:basedOn w:val="813"/>
+    <w:basedOn w:val="831"/>
     <w:uiPriority w:val="99"/>
     <w:pPr>
       <w:spacing w:after="0" w:line="240" w:lineRule="auto"/>
@@ -9539,9 +9945,9 @@
       </w:tcPr>
     </w:tblStylePr>
   </w:style>
-  <w:style w:type="table" w:styleId="733">
+  <w:style w:type="table" w:styleId="751">
     <w:name w:val="List Table 2 - Accent 2"/>
-    <w:basedOn w:val="813"/>
+    <w:basedOn w:val="831"/>
     <w:uiPriority w:val="99"/>
     <w:pPr>
       <w:spacing w:after="0" w:line="240" w:lineRule="auto"/>
@@ -9625,9 +10031,9 @@
       </w:tcPr>
     </w:tblStylePr>
   </w:style>
-  <w:style w:type="table" w:styleId="734">
+  <w:style w:type="table" w:styleId="752">
     <w:name w:val="List Table 2 - Accent 3"/>
-    <w:basedOn w:val="813"/>
+    <w:basedOn w:val="831"/>
     <w:uiPriority w:val="99"/>
     <w:pPr>
       <w:spacing w:after="0" w:line="240" w:lineRule="auto"/>
@@ -9711,9 +10117,9 @@
       </w:tcPr>
     </w:tblStylePr>
   </w:style>
-  <w:style w:type="table" w:styleId="735">
+  <w:style w:type="table" w:styleId="753">
     <w:name w:val="List Table 2 - Accent 4"/>
-    <w:basedOn w:val="813"/>
+    <w:basedOn w:val="831"/>
     <w:uiPriority w:val="99"/>
     <w:pPr>
       <w:spacing w:after="0" w:line="240" w:lineRule="auto"/>
@@ -9797,9 +10203,9 @@
       </w:tcPr>
     </w:tblStylePr>
   </w:style>
-  <w:style w:type="table" w:styleId="736">
+  <w:style w:type="table" w:styleId="754">
     <w:name w:val="List Table 2 - Accent 5"/>
-    <w:basedOn w:val="813"/>
+    <w:basedOn w:val="831"/>
     <w:uiPriority w:val="99"/>
     <w:pPr>
       <w:spacing w:after="0" w:line="240" w:lineRule="auto"/>
@@ -9883,9 +10289,9 @@
       </w:tcPr>
     </w:tblStylePr>
   </w:style>
-  <w:style w:type="table" w:styleId="737">
+  <w:style w:type="table" w:styleId="755">
     <w:name w:val="List Table 2 - Accent 6"/>
-    <w:basedOn w:val="813"/>
+    <w:basedOn w:val="831"/>
     <w:uiPriority w:val="99"/>
     <w:pPr>
       <w:spacing w:after="0" w:line="240" w:lineRule="auto"/>
@@ -9969,9 +10375,9 @@
       </w:tcPr>
     </w:tblStylePr>
   </w:style>
-  <w:style w:type="table" w:styleId="738">
+  <w:style w:type="table" w:styleId="756">
     <w:name w:val="List Table 3"/>
-    <w:basedOn w:val="813"/>
+    <w:basedOn w:val="831"/>
     <w:uiPriority w:val="99"/>
     <w:pPr>
       <w:spacing w:after="0" w:line="240" w:lineRule="auto"/>
@@ -10043,9 +10449,9 @@
       </w:rPr>
     </w:tblStylePr>
   </w:style>
-  <w:style w:type="table" w:styleId="739">
+  <w:style w:type="table" w:styleId="757">
     <w:name w:val="List Table 3 - Accent 1"/>
-    <w:basedOn w:val="813"/>
+    <w:basedOn w:val="831"/>
     <w:uiPriority w:val="99"/>
     <w:pPr>
       <w:spacing w:after="0" w:line="240" w:lineRule="auto"/>
@@ -10117,9 +10523,9 @@
       </w:rPr>
     </w:tblStylePr>
   </w:style>
-  <w:style w:type="table" w:styleId="740">
+  <w:style w:type="table" w:styleId="758">
     <w:name w:val="List Table 3 - Accent 2"/>
-    <w:basedOn w:val="813"/>
+    <w:basedOn w:val="831"/>
     <w:uiPriority w:val="99"/>
     <w:pPr>
       <w:spacing w:after="0" w:line="240" w:lineRule="auto"/>
@@ -10191,9 +10597,9 @@
       </w:rPr>
     </w:tblStylePr>
   </w:style>
-  <w:style w:type="table" w:styleId="741">
+  <w:style w:type="table" w:styleId="759">
     <w:name w:val="List Table 3 - Accent 3"/>
-    <w:basedOn w:val="813"/>
+    <w:basedOn w:val="831"/>
     <w:uiPriority w:val="99"/>
     <w:pPr>
       <w:spacing w:after="0" w:line="240" w:lineRule="auto"/>
@@ -10265,9 +10671,9 @@
       </w:rPr>
     </w:tblStylePr>
   </w:style>
-  <w:style w:type="table" w:styleId="742">
+  <w:style w:type="table" w:styleId="760">
     <w:name w:val="List Table 3 - Accent 4"/>
-    <w:basedOn w:val="813"/>
+    <w:basedOn w:val="831"/>
     <w:uiPriority w:val="99"/>
     <w:pPr>
       <w:spacing w:after="0" w:line="240" w:lineRule="auto"/>
@@ -10339,9 +10745,9 @@
       </w:rPr>
     </w:tblStylePr>
   </w:style>
-  <w:style w:type="table" w:styleId="743">
+  <w:style w:type="table" w:styleId="761">
     <w:name w:val="List Table 3 - Accent 5"/>
-    <w:basedOn w:val="813"/>
+    <w:basedOn w:val="831"/>
     <w:uiPriority w:val="99"/>
     <w:pPr>
       <w:spacing w:after="0" w:line="240" w:lineRule="auto"/>
@@ -10413,9 +10819,9 @@
       </w:rPr>
     </w:tblStylePr>
   </w:style>
-  <w:style w:type="table" w:styleId="744">
+  <w:style w:type="table" w:styleId="762">
     <w:name w:val="List Table 3 - Accent 6"/>
-    <w:basedOn w:val="813"/>
+    <w:basedOn w:val="831"/>
     <w:uiPriority w:val="99"/>
     <w:pPr>
       <w:spacing w:after="0" w:line="240" w:lineRule="auto"/>
@@ -10487,9 +10893,9 @@
       </w:rPr>
     </w:tblStylePr>
   </w:style>
-  <w:style w:type="table" w:styleId="745">
+  <w:style w:type="table" w:styleId="763">
     <w:name w:val="List Table 4"/>
-    <w:basedOn w:val="813"/>
+    <w:basedOn w:val="831"/>
     <w:uiPriority w:val="99"/>
     <w:pPr>
       <w:spacing w:after="0" w:line="240" w:lineRule="auto"/>
@@ -10556,9 +10962,9 @@
       </w:rPr>
     </w:tblStylePr>
   </w:style>
-  <w:style w:type="table" w:styleId="746">
+  <w:style w:type="table" w:styleId="764">
     <w:name w:val="List Table 4 - Accent 1"/>
-    <w:basedOn w:val="813"/>
+    <w:basedOn w:val="831"/>
     <w:uiPriority w:val="99"/>
     <w:pPr>
       <w:spacing w:after="0" w:line="240" w:lineRule="auto"/>
@@ -10625,9 +11031,9 @@
       </w:rPr>
     </w:tblStylePr>
   </w:style>
-  <w:style w:type="table" w:styleId="747">
+  <w:style w:type="table" w:styleId="765">
     <w:name w:val="List Table 4 - Accent 2"/>
-    <w:basedOn w:val="813"/>
+    <w:basedOn w:val="831"/>
     <w:uiPriority w:val="99"/>
     <w:pPr>
       <w:spacing w:after="0" w:line="240" w:lineRule="auto"/>
@@ -10694,9 +11100,9 @@
       </w:rPr>
     </w:tblStylePr>
   </w:style>
-  <w:style w:type="table" w:styleId="748">
+  <w:style w:type="table" w:styleId="766">
     <w:name w:val="List Table 4 - Accent 3"/>
-    <w:basedOn w:val="813"/>
+    <w:basedOn w:val="831"/>
     <w:uiPriority w:val="99"/>
     <w:pPr>
       <w:spacing w:after="0" w:line="240" w:lineRule="auto"/>
@@ -10763,9 +11169,9 @@
       </w:rPr>
     </w:tblStylePr>
   </w:style>
-  <w:style w:type="table" w:styleId="749">
+  <w:style w:type="table" w:styleId="767">
     <w:name w:val="List Table 4 - Accent 4"/>
-    <w:basedOn w:val="813"/>
+    <w:basedOn w:val="831"/>
     <w:uiPriority w:val="99"/>
     <w:pPr>
       <w:spacing w:after="0" w:line="240" w:lineRule="auto"/>
@@ -10832,9 +11238,9 @@
       </w:rPr>
     </w:tblStylePr>
   </w:style>
-  <w:style w:type="table" w:styleId="750">
+  <w:style w:type="table" w:styleId="768">
     <w:name w:val="List Table 4 - Accent 5"/>
-    <w:basedOn w:val="813"/>
+    <w:basedOn w:val="831"/>
     <w:uiPriority w:val="99"/>
     <w:pPr>
       <w:spacing w:after="0" w:line="240" w:lineRule="auto"/>
@@ -10901,9 +11307,9 @@
       </w:rPr>
     </w:tblStylePr>
   </w:style>
-  <w:style w:type="table" w:styleId="751">
+  <w:style w:type="table" w:styleId="769">
     <w:name w:val="List Table 4 - Accent 6"/>
-    <w:basedOn w:val="813"/>
+    <w:basedOn w:val="831"/>
     <w:uiPriority w:val="99"/>
     <w:pPr>
       <w:spacing w:after="0" w:line="240" w:lineRule="auto"/>
@@ -10970,9 +11376,9 @@
       </w:rPr>
     </w:tblStylePr>
   </w:style>
-  <w:style w:type="table" w:styleId="752">
+  <w:style w:type="table" w:styleId="770">
     <w:name w:val="List Table 5 Dark"/>
-    <w:basedOn w:val="813"/>
+    <w:basedOn w:val="831"/>
     <w:uiPriority w:val="99"/>
     <w:pPr>
       <w:spacing w:after="0" w:line="240" w:lineRule="auto"/>
@@ -11077,9 +11483,9 @@
       </w:rPr>
     </w:tblStylePr>
   </w:style>
-  <w:style w:type="table" w:styleId="753">
+  <w:style w:type="table" w:styleId="771">
     <w:name w:val="List Table 5 Dark - Accent 1"/>
-    <w:basedOn w:val="813"/>
+    <w:basedOn w:val="831"/>
     <w:uiPriority w:val="99"/>
     <w:pPr>
       <w:spacing w:after="0" w:line="240" w:lineRule="auto"/>
@@ -11184,9 +11590,9 @@
       </w:rPr>
     </w:tblStylePr>
   </w:style>
-  <w:style w:type="table" w:styleId="754">
+  <w:style w:type="table" w:styleId="772">
     <w:name w:val="List Table 5 Dark - Accent 2"/>
-    <w:basedOn w:val="813"/>
+    <w:basedOn w:val="831"/>
     <w:uiPriority w:val="99"/>
     <w:pPr>
       <w:spacing w:after="0" w:line="240" w:lineRule="auto"/>
@@ -11291,9 +11697,9 @@
       </w:rPr>
     </w:tblStylePr>
   </w:style>
-  <w:style w:type="table" w:styleId="755">
+  <w:style w:type="table" w:styleId="773">
     <w:name w:val="List Table 5 Dark - Accent 3"/>
-    <w:basedOn w:val="813"/>
+    <w:basedOn w:val="831"/>
     <w:uiPriority w:val="99"/>
     <w:pPr>
       <w:spacing w:after="0" w:line="240" w:lineRule="auto"/>
@@ -11398,9 +11804,9 @@
       </w:rPr>
     </w:tblStylePr>
   </w:style>
-  <w:style w:type="table" w:styleId="756">
+  <w:style w:type="table" w:styleId="774">
     <w:name w:val="List Table 5 Dark - Accent 4"/>
-    <w:basedOn w:val="813"/>
+    <w:basedOn w:val="831"/>
     <w:uiPriority w:val="99"/>
     <w:pPr>
       <w:spacing w:after="0" w:line="240" w:lineRule="auto"/>
@@ -11505,9 +11911,9 @@
       </w:rPr>
     </w:tblStylePr>
   </w:style>
-  <w:style w:type="table" w:styleId="757">
+  <w:style w:type="table" w:styleId="775">
     <w:name w:val="List Table 5 Dark - Accent 5"/>
-    <w:basedOn w:val="813"/>
+    <w:basedOn w:val="831"/>
     <w:uiPriority w:val="99"/>
     <w:pPr>
       <w:spacing w:after="0" w:line="240" w:lineRule="auto"/>
@@ -11612,9 +12018,9 @@
       </w:rPr>
     </w:tblStylePr>
   </w:style>
-  <w:style w:type="table" w:styleId="758">
+  <w:style w:type="table" w:styleId="776">
     <w:name w:val="List Table 5 Dark - Accent 6"/>
-    <w:basedOn w:val="813"/>
+    <w:basedOn w:val="831"/>
     <w:uiPriority w:val="99"/>
     <w:pPr>
       <w:spacing w:after="0" w:line="240" w:lineRule="auto"/>
@@ -11719,9 +12125,9 @@
       </w:rPr>
     </w:tblStylePr>
   </w:style>
-  <w:style w:type="table" w:styleId="759">
+  <w:style w:type="table" w:styleId="777">
     <w:name w:val="List Table 6 Colorful"/>
-    <w:basedOn w:val="813"/>
+    <w:basedOn w:val="831"/>
     <w:uiPriority w:val="99"/>
     <w:pPr>
       <w:spacing w:after="0" w:line="240" w:lineRule="auto"/>
@@ -11792,9 +12198,9 @@
       </w:tcPr>
     </w:tblStylePr>
   </w:style>
-  <w:style w:type="table" w:styleId="760">
+  <w:style w:type="table" w:styleId="778">
     <w:name w:val="List Table 6 Colorful - Accent 1"/>
-    <w:basedOn w:val="813"/>
+    <w:basedOn w:val="831"/>
     <w:uiPriority w:val="99"/>
     <w:pPr>
       <w:spacing w:after="0" w:line="240" w:lineRule="auto"/>
@@ -11865,9 +12271,9 @@
       </w:tcPr>
     </w:tblStylePr>
   </w:style>
-  <w:style w:type="table" w:styleId="761">
+  <w:style w:type="table" w:styleId="779">
     <w:name w:val="List Table 6 Colorful - Accent 2"/>
-    <w:basedOn w:val="813"/>
+    <w:basedOn w:val="831"/>
     <w:uiPriority w:val="99"/>
     <w:pPr>
       <w:spacing w:after="0" w:line="240" w:lineRule="auto"/>
@@ -11938,9 +12344,9 @@
       </w:tcPr>
     </w:tblStylePr>
   </w:style>
-  <w:style w:type="table" w:styleId="762">
+  <w:style w:type="table" w:styleId="780">
     <w:name w:val="List Table 6 Colorful - Accent 3"/>
-    <w:basedOn w:val="813"/>
+    <w:basedOn w:val="831"/>
     <w:uiPriority w:val="99"/>
     <w:pPr>
       <w:spacing w:after="0" w:line="240" w:lineRule="auto"/>
@@ -12011,9 +12417,9 @@
       </w:tcPr>
     </w:tblStylePr>
   </w:style>
-  <w:style w:type="table" w:styleId="763">
+  <w:style w:type="table" w:styleId="781">
     <w:name w:val="List Table 6 Colorful - Accent 4"/>
-    <w:basedOn w:val="813"/>
+    <w:basedOn w:val="831"/>
     <w:uiPriority w:val="99"/>
     <w:pPr>
       <w:spacing w:after="0" w:line="240" w:lineRule="auto"/>
@@ -12084,9 +12490,9 @@
       </w:tcPr>
     </w:tblStylePr>
   </w:style>
-  <w:style w:type="table" w:styleId="764">
+  <w:style w:type="table" w:styleId="782">
     <w:name w:val="List Table 6 Colorful - Accent 5"/>
-    <w:basedOn w:val="813"/>
+    <w:basedOn w:val="831"/>
     <w:uiPriority w:val="99"/>
     <w:pPr>
       <w:spacing w:after="0" w:line="240" w:lineRule="auto"/>
@@ -12157,9 +12563,9 @@
       </w:tcPr>
     </w:tblStylePr>
   </w:style>
-  <w:style w:type="table" w:styleId="765">
+  <w:style w:type="table" w:styleId="783">
     <w:name w:val="List Table 6 Colorful - Accent 6"/>
-    <w:basedOn w:val="813"/>
+    <w:basedOn w:val="831"/>
     <w:uiPriority w:val="99"/>
     <w:pPr>
       <w:spacing w:after="0" w:line="240" w:lineRule="auto"/>
@@ -12230,9 +12636,9 @@
       </w:tcPr>
     </w:tblStylePr>
   </w:style>
-  <w:style w:type="table" w:styleId="766">
+  <w:style w:type="table" w:styleId="784">
     <w:name w:val="List Table 7 Colorful"/>
-    <w:basedOn w:val="813"/>
+    <w:basedOn w:val="831"/>
     <w:uiPriority w:val="99"/>
     <w:pPr>
       <w:spacing w:after="0" w:line="240" w:lineRule="auto"/>
@@ -12346,9 +12752,9 @@
       </w:rPr>
     </w:tblStylePr>
   </w:style>
-  <w:style w:type="table" w:styleId="767">
+  <w:style w:type="table" w:styleId="785">
     <w:name w:val="List Table 7 Colorful - Accent 1"/>
-    <w:basedOn w:val="813"/>
+    <w:basedOn w:val="831"/>
     <w:uiPriority w:val="99"/>
     <w:pPr>
       <w:spacing w:after="0" w:line="240" w:lineRule="auto"/>
@@ -12462,9 +12868,9 @@
       </w:rPr>
     </w:tblStylePr>
   </w:style>
-  <w:style w:type="table" w:styleId="768">
+  <w:style w:type="table" w:styleId="786">
     <w:name w:val="List Table 7 Colorful - Accent 2"/>
-    <w:basedOn w:val="813"/>
+    <w:basedOn w:val="831"/>
     <w:uiPriority w:val="99"/>
     <w:pPr>
       <w:spacing w:after="0" w:line="240" w:lineRule="auto"/>
@@ -12578,9 +12984,9 @@
       </w:rPr>
     </w:tblStylePr>
   </w:style>
-  <w:style w:type="table" w:styleId="769">
+  <w:style w:type="table" w:styleId="787">
     <w:name w:val="List Table 7 Colorful - Accent 3"/>
-    <w:basedOn w:val="813"/>
+    <w:basedOn w:val="831"/>
     <w:uiPriority w:val="99"/>
     <w:pPr>
       <w:spacing w:after="0" w:line="240" w:lineRule="auto"/>
@@ -12694,9 +13100,9 @@
       </w:rPr>
     </w:tblStylePr>
   </w:style>
-  <w:style w:type="table" w:styleId="770">
+  <w:style w:type="table" w:styleId="788">
     <w:name w:val="List Table 7 Colorful - Accent 4"/>
-    <w:basedOn w:val="813"/>
+    <w:basedOn w:val="831"/>
     <w:uiPriority w:val="99"/>
     <w:pPr>
       <w:spacing w:after="0" w:line="240" w:lineRule="auto"/>
@@ -12810,9 +13216,9 @@
       </w:rPr>
     </w:tblStylePr>
   </w:style>
-  <w:style w:type="table" w:styleId="771">
+  <w:style w:type="table" w:styleId="789">
     <w:name w:val="List Table 7 Colorful - Accent 5"/>
-    <w:basedOn w:val="813"/>
+    <w:basedOn w:val="831"/>
     <w:uiPriority w:val="99"/>
     <w:pPr>
       <w:spacing w:after="0" w:line="240" w:lineRule="auto"/>
@@ -12926,9 +13332,9 @@
       </w:rPr>
     </w:tblStylePr>
   </w:style>
-  <w:style w:type="table" w:styleId="772">
+  <w:style w:type="table" w:styleId="790">
     <w:name w:val="List Table 7 Colorful - Accent 6"/>
-    <w:basedOn w:val="813"/>
+    <w:basedOn w:val="831"/>
     <w:uiPriority w:val="99"/>
     <w:pPr>
       <w:spacing w:after="0" w:line="240" w:lineRule="auto"/>
@@ -13042,9 +13448,9 @@
       </w:rPr>
     </w:tblStylePr>
   </w:style>
-  <w:style w:type="table" w:styleId="773">
+  <w:style w:type="table" w:styleId="791">
     <w:name w:val="Lined - Accent"/>
-    <w:basedOn w:val="813"/>
+    <w:basedOn w:val="831"/>
     <w:uiPriority w:val="99"/>
     <w:pPr>
       <w:spacing w:after="0" w:line="240" w:lineRule="auto"/>
@@ -13132,9 +13538,9 @@
       </w:tcPr>
     </w:tblStylePr>
   </w:style>
-  <w:style w:type="table" w:styleId="774">
+  <w:style w:type="table" w:styleId="792">
     <w:name w:val="Lined - Accent 1"/>
-    <w:basedOn w:val="813"/>
+    <w:basedOn w:val="831"/>
     <w:uiPriority w:val="99"/>
     <w:pPr>
       <w:spacing w:after="0" w:line="240" w:lineRule="auto"/>
@@ -13222,9 +13628,9 @@
       </w:tcPr>
     </w:tblStylePr>
   </w:style>
-  <w:style w:type="table" w:styleId="775">
+  <w:style w:type="table" w:styleId="793">
     <w:name w:val="Lined - Accent 2"/>
-    <w:basedOn w:val="813"/>
+    <w:basedOn w:val="831"/>
     <w:uiPriority w:val="99"/>
     <w:pPr>
       <w:spacing w:after="0" w:line="240" w:lineRule="auto"/>
@@ -13312,9 +13718,9 @@
       </w:tcPr>
     </w:tblStylePr>
   </w:style>
-  <w:style w:type="table" w:styleId="776">
+  <w:style w:type="table" w:styleId="794">
     <w:name w:val="Lined - Accent 3"/>
-    <w:basedOn w:val="813"/>
+    <w:basedOn w:val="831"/>
     <w:uiPriority w:val="99"/>
     <w:pPr>
       <w:spacing w:after="0" w:line="240" w:lineRule="auto"/>
@@ -13402,9 +13808,9 @@
       </w:tcPr>
     </w:tblStylePr>
   </w:style>
-  <w:style w:type="table" w:styleId="777">
+  <w:style w:type="table" w:styleId="795">
     <w:name w:val="Lined - Accent 4"/>
-    <w:basedOn w:val="813"/>
+    <w:basedOn w:val="831"/>
     <w:uiPriority w:val="99"/>
     <w:pPr>
       <w:spacing w:after="0" w:line="240" w:lineRule="auto"/>
@@ -13492,9 +13898,9 @@
       </w:tcPr>
     </w:tblStylePr>
   </w:style>
-  <w:style w:type="table" w:styleId="778">
+  <w:style w:type="table" w:styleId="796">
     <w:name w:val="Lined - Accent 5"/>
-    <w:basedOn w:val="813"/>
+    <w:basedOn w:val="831"/>
     <w:uiPriority w:val="99"/>
     <w:pPr>
       <w:spacing w:after="0" w:line="240" w:lineRule="auto"/>
@@ -13582,9 +13988,9 @@
       </w:tcPr>
     </w:tblStylePr>
   </w:style>
-  <w:style w:type="table" w:styleId="779">
+  <w:style w:type="table" w:styleId="797">
     <w:name w:val="Lined - Accent 6"/>
-    <w:basedOn w:val="813"/>
+    <w:basedOn w:val="831"/>
     <w:uiPriority w:val="99"/>
     <w:pPr>
       <w:spacing w:after="0" w:line="240" w:lineRule="auto"/>
@@ -13672,9 +14078,9 @@
       </w:tcPr>
     </w:tblStylePr>
   </w:style>
-  <w:style w:type="table" w:styleId="780">
+  <w:style w:type="table" w:styleId="798">
     <w:name w:val="Bordered &amp; Lined - Accent"/>
-    <w:basedOn w:val="813"/>
+    <w:basedOn w:val="831"/>
     <w:uiPriority w:val="99"/>
     <w:pPr>
       <w:spacing w:after="0" w:line="240" w:lineRule="auto"/>
@@ -13770,9 +14176,9 @@
       </w:tcPr>
     </w:tblStylePr>
   </w:style>
-  <w:style w:type="table" w:styleId="781">
+  <w:style w:type="table" w:styleId="799">
     <w:name w:val="Bordered &amp; Lined - Accent 1"/>
-    <w:basedOn w:val="813"/>
+    <w:basedOn w:val="831"/>
     <w:uiPriority w:val="99"/>
     <w:pPr>
       <w:spacing w:after="0" w:line="240" w:lineRule="auto"/>
@@ -13868,9 +14274,9 @@
       </w:tcPr>
     </w:tblStylePr>
   </w:style>
-  <w:style w:type="table" w:styleId="782">
+  <w:style w:type="table" w:styleId="800">
     <w:name w:val="Bordered &amp; Lined - Accent 2"/>
-    <w:basedOn w:val="813"/>
+    <w:basedOn w:val="831"/>
     <w:uiPriority w:val="99"/>
     <w:pPr>
       <w:spacing w:after="0" w:line="240" w:lineRule="auto"/>
@@ -13966,9 +14372,9 @@
       </w:tcPr>
     </w:tblStylePr>
   </w:style>
-  <w:style w:type="table" w:styleId="783">
+  <w:style w:type="table" w:styleId="801">
     <w:name w:val="Bordered &amp; Lined - Accent 3"/>
-    <w:basedOn w:val="813"/>
+    <w:basedOn w:val="831"/>
     <w:uiPriority w:val="99"/>
     <w:pPr>
       <w:spacing w:after="0" w:line="240" w:lineRule="auto"/>
@@ -14064,9 +14470,9 @@
       </w:tcPr>
     </w:tblStylePr>
   </w:style>
-  <w:style w:type="table" w:styleId="784">
+  <w:style w:type="table" w:styleId="802">
     <w:name w:val="Bordered &amp; Lined - Accent 4"/>
-    <w:basedOn w:val="813"/>
+    <w:basedOn w:val="831"/>
     <w:uiPriority w:val="99"/>
     <w:pPr>
       <w:spacing w:after="0" w:line="240" w:lineRule="auto"/>
@@ -14162,9 +14568,9 @@
       </w:tcPr>
     </w:tblStylePr>
   </w:style>
-  <w:style w:type="table" w:styleId="785">
+  <w:style w:type="table" w:styleId="803">
     <w:name w:val="Bordered &amp; Lined - Accent 5"/>
-    <w:basedOn w:val="813"/>
+    <w:basedOn w:val="831"/>
     <w:uiPriority w:val="99"/>
     <w:pPr>
       <w:spacing w:after="0" w:line="240" w:lineRule="auto"/>
@@ -14260,9 +14666,9 @@
       </w:tcPr>
     </w:tblStylePr>
   </w:style>
-  <w:style w:type="table" w:styleId="786">
+  <w:style w:type="table" w:styleId="804">
     <w:name w:val="Bordered &amp; Lined - Accent 6"/>
-    <w:basedOn w:val="813"/>
+    <w:basedOn w:val="831"/>
     <w:uiPriority w:val="99"/>
     <w:pPr>
       <w:spacing w:after="0" w:line="240" w:lineRule="auto"/>
@@ -14358,9 +14764,9 @@
       </w:tcPr>
     </w:tblStylePr>
   </w:style>
-  <w:style w:type="table" w:styleId="787">
+  <w:style w:type="table" w:styleId="805">
     <w:name w:val="Bordered"/>
-    <w:basedOn w:val="813"/>
+    <w:basedOn w:val="831"/>
     <w:uiPriority w:val="99"/>
     <w:pPr>
       <w:spacing w:after="0" w:line="240" w:lineRule="auto"/>
@@ -14437,9 +14843,9 @@
       </w:tcPr>
     </w:tblStylePr>
   </w:style>
-  <w:style w:type="table" w:styleId="788">
+  <w:style w:type="table" w:styleId="806">
     <w:name w:val="Bordered - Accent 1"/>
-    <w:basedOn w:val="813"/>
+    <w:basedOn w:val="831"/>
     <w:uiPriority w:val="99"/>
     <w:pPr>
       <w:spacing w:after="0" w:line="240" w:lineRule="auto"/>
@@ -14516,9 +14922,9 @@
       </w:tcPr>
     </w:tblStylePr>
   </w:style>
-  <w:style w:type="table" w:styleId="789">
+  <w:style w:type="table" w:styleId="807">
     <w:name w:val="Bordered - Accent 2"/>
-    <w:basedOn w:val="813"/>
+    <w:basedOn w:val="831"/>
     <w:uiPriority w:val="99"/>
     <w:pPr>
       <w:spacing w:after="0" w:line="240" w:lineRule="auto"/>
@@ -14595,9 +15001,9 @@
       </w:tcPr>
     </w:tblStylePr>
   </w:style>
-  <w:style w:type="table" w:styleId="790">
+  <w:style w:type="table" w:styleId="808">
     <w:name w:val="Bordered - Accent 3"/>
-    <w:basedOn w:val="813"/>
+    <w:basedOn w:val="831"/>
     <w:uiPriority w:val="99"/>
     <w:pPr>
       <w:spacing w:after="0" w:line="240" w:lineRule="auto"/>
@@ -14674,9 +15080,9 @@
       </w:tcPr>
     </w:tblStylePr>
   </w:style>
-  <w:style w:type="table" w:styleId="791">
+  <w:style w:type="table" w:styleId="809">
     <w:name w:val="Bordered - Accent 4"/>
-    <w:basedOn w:val="813"/>
+    <w:basedOn w:val="831"/>
     <w:uiPriority w:val="99"/>
     <w:pPr>
       <w:spacing w:after="0" w:line="240" w:lineRule="auto"/>
@@ -14753,9 +15159,9 @@
       </w:tcPr>
     </w:tblStylePr>
   </w:style>
-  <w:style w:type="table" w:styleId="792">
+  <w:style w:type="table" w:styleId="810">
     <w:name w:val="Bordered - Accent 5"/>
-    <w:basedOn w:val="813"/>
+    <w:basedOn w:val="831"/>
     <w:uiPriority w:val="99"/>
     <w:pPr>
       <w:spacing w:after="0" w:line="240" w:lineRule="auto"/>
@@ -14832,9 +15238,9 @@
       </w:tcPr>
     </w:tblStylePr>
   </w:style>
-  <w:style w:type="table" w:styleId="793">
+  <w:style w:type="table" w:styleId="811">
     <w:name w:val="Bordered - Accent 6"/>
-    <w:basedOn w:val="813"/>
+    <w:basedOn w:val="831"/>
     <w:uiPriority w:val="99"/>
     <w:pPr>
       <w:spacing w:after="0" w:line="240" w:lineRule="auto"/>
@@ -14911,7 +15317,7 @@
       </w:tcPr>
     </w:tblStylePr>
   </w:style>
-  <w:style w:type="character" w:styleId="794">
+  <w:style w:type="character" w:styleId="812">
     <w:name w:val="Hyperlink"/>
     <w:uiPriority w:val="99"/>
     <w:unhideWhenUsed/>
@@ -14920,10 +15326,10 @@
       <w:u w:val="single"/>
     </w:rPr>
   </w:style>
-  <w:style w:type="paragraph" w:styleId="795">
+  <w:style w:type="paragraph" w:styleId="813">
     <w:name w:val="footnote text"/>
-    <w:basedOn w:val="812"/>
-    <w:link w:val="796"/>
+    <w:basedOn w:val="830"/>
+    <w:link w:val="814"/>
     <w:uiPriority w:val="99"/>
     <w:semiHidden/>
     <w:unhideWhenUsed/>
@@ -14934,15 +15340,15 @@
       <w:sz w:val="18"/>
     </w:rPr>
   </w:style>
-  <w:style w:type="character" w:styleId="796">
+  <w:style w:type="character" w:styleId="814">
     <w:name w:val="Footnote Text Char"/>
-    <w:link w:val="795"/>
+    <w:link w:val="813"/>
     <w:uiPriority w:val="99"/>
     <w:rPr>
       <w:sz w:val="18"/>
     </w:rPr>
   </w:style>
-  <w:style w:type="character" w:styleId="797">
+  <w:style w:type="character" w:styleId="815">
     <w:name w:val="footnote reference"/>
     <w:uiPriority w:val="99"/>
     <w:unhideWhenUsed/>
@@ -14950,10 +15356,10 @@
       <w:vertAlign w:val="superscript"/>
     </w:rPr>
   </w:style>
-  <w:style w:type="paragraph" w:styleId="798">
+  <w:style w:type="paragraph" w:styleId="816">
     <w:name w:val="endnote text"/>
-    <w:basedOn w:val="812"/>
-    <w:link w:val="799"/>
+    <w:basedOn w:val="830"/>
+    <w:link w:val="817"/>
     <w:uiPriority w:val="99"/>
     <w:semiHidden/>
     <w:unhideWhenUsed/>
@@ -14964,15 +15370,15 @@
       <w:sz w:val="20"/>
     </w:rPr>
   </w:style>
-  <w:style w:type="character" w:styleId="799">
+  <w:style w:type="character" w:styleId="817">
     <w:name w:val="Endnote Text Char"/>
-    <w:link w:val="798"/>
+    <w:link w:val="816"/>
     <w:uiPriority w:val="99"/>
     <w:rPr>
       <w:sz w:val="20"/>
     </w:rPr>
   </w:style>
-  <w:style w:type="character" w:styleId="800">
+  <w:style w:type="character" w:styleId="818">
     <w:name w:val="endnote reference"/>
     <w:uiPriority w:val="99"/>
     <w:semiHidden/>
@@ -14981,10 +15387,10 @@
       <w:vertAlign w:val="superscript"/>
     </w:rPr>
   </w:style>
-  <w:style w:type="paragraph" w:styleId="801">
+  <w:style w:type="paragraph" w:styleId="819">
     <w:name w:val="toc 1"/>
-    <w:basedOn w:val="812"/>
-    <w:next w:val="812"/>
+    <w:basedOn w:val="830"/>
+    <w:next w:val="830"/>
     <w:uiPriority w:val="39"/>
     <w:unhideWhenUsed/>
     <w:pPr>
@@ -14992,10 +15398,10 @@
       <w:spacing w:after="57"/>
     </w:pPr>
   </w:style>
-  <w:style w:type="paragraph" w:styleId="802">
+  <w:style w:type="paragraph" w:styleId="820">
     <w:name w:val="toc 2"/>
-    <w:basedOn w:val="812"/>
-    <w:next w:val="812"/>
+    <w:basedOn w:val="830"/>
+    <w:next w:val="830"/>
     <w:uiPriority w:val="39"/>
     <w:unhideWhenUsed/>
     <w:pPr>
@@ -15003,10 +15409,10 @@
       <w:spacing w:after="57"/>
     </w:pPr>
   </w:style>
-  <w:style w:type="paragraph" w:styleId="803">
+  <w:style w:type="paragraph" w:styleId="821">
     <w:name w:val="toc 3"/>
-    <w:basedOn w:val="812"/>
-    <w:next w:val="812"/>
+    <w:basedOn w:val="830"/>
+    <w:next w:val="830"/>
     <w:uiPriority w:val="39"/>
     <w:unhideWhenUsed/>
     <w:pPr>
@@ -15014,10 +15420,10 @@
       <w:spacing w:after="57"/>
     </w:pPr>
   </w:style>
-  <w:style w:type="paragraph" w:styleId="804">
+  <w:style w:type="paragraph" w:styleId="822">
     <w:name w:val="toc 4"/>
-    <w:basedOn w:val="812"/>
-    <w:next w:val="812"/>
+    <w:basedOn w:val="830"/>
+    <w:next w:val="830"/>
     <w:uiPriority w:val="39"/>
     <w:unhideWhenUsed/>
     <w:pPr>
@@ -15025,10 +15431,10 @@
       <w:spacing w:after="57"/>
     </w:pPr>
   </w:style>
-  <w:style w:type="paragraph" w:styleId="805">
+  <w:style w:type="paragraph" w:styleId="823">
     <w:name w:val="toc 5"/>
-    <w:basedOn w:val="812"/>
-    <w:next w:val="812"/>
+    <w:basedOn w:val="830"/>
+    <w:next w:val="830"/>
     <w:uiPriority w:val="39"/>
     <w:unhideWhenUsed/>
     <w:pPr>
@@ -15036,10 +15442,10 @@
       <w:spacing w:after="57"/>
     </w:pPr>
   </w:style>
-  <w:style w:type="paragraph" w:styleId="806">
+  <w:style w:type="paragraph" w:styleId="824">
     <w:name w:val="toc 6"/>
-    <w:basedOn w:val="812"/>
-    <w:next w:val="812"/>
+    <w:basedOn w:val="830"/>
+    <w:next w:val="830"/>
     <w:uiPriority w:val="39"/>
     <w:unhideWhenUsed/>
     <w:pPr>
@@ -15047,10 +15453,10 @@
       <w:spacing w:after="57"/>
     </w:pPr>
   </w:style>
-  <w:style w:type="paragraph" w:styleId="807">
+  <w:style w:type="paragraph" w:styleId="825">
     <w:name w:val="toc 7"/>
-    <w:basedOn w:val="812"/>
-    <w:next w:val="812"/>
+    <w:basedOn w:val="830"/>
+    <w:next w:val="830"/>
     <w:uiPriority w:val="39"/>
     <w:unhideWhenUsed/>
     <w:pPr>
@@ -15058,10 +15464,10 @@
       <w:spacing w:after="57"/>
     </w:pPr>
   </w:style>
-  <w:style w:type="paragraph" w:styleId="808">
+  <w:style w:type="paragraph" w:styleId="826">
     <w:name w:val="toc 8"/>
-    <w:basedOn w:val="812"/>
-    <w:next w:val="812"/>
+    <w:basedOn w:val="830"/>
+    <w:next w:val="830"/>
     <w:uiPriority w:val="39"/>
     <w:unhideWhenUsed/>
     <w:pPr>
@@ -15069,10 +15475,10 @@
       <w:spacing w:after="57"/>
     </w:pPr>
   </w:style>
-  <w:style w:type="paragraph" w:styleId="809">
+  <w:style w:type="paragraph" w:styleId="827">
     <w:name w:val="toc 9"/>
-    <w:basedOn w:val="812"/>
-    <w:next w:val="812"/>
+    <w:basedOn w:val="830"/>
+    <w:next w:val="830"/>
     <w:uiPriority w:val="39"/>
     <w:unhideWhenUsed/>
     <w:pPr>
@@ -15080,22 +15486,22 @@
       <w:spacing w:after="57"/>
     </w:pPr>
   </w:style>
-  <w:style w:type="paragraph" w:styleId="810">
+  <w:style w:type="paragraph" w:styleId="828">
     <w:name w:val="TOC Heading"/>
     <w:uiPriority w:val="39"/>
     <w:unhideWhenUsed/>
   </w:style>
-  <w:style w:type="paragraph" w:styleId="811">
+  <w:style w:type="paragraph" w:styleId="829">
     <w:name w:val="table of figures"/>
-    <w:basedOn w:val="812"/>
-    <w:next w:val="812"/>
+    <w:basedOn w:val="830"/>
+    <w:next w:val="830"/>
     <w:uiPriority w:val="99"/>
     <w:unhideWhenUsed/>
     <w:pPr>
       <w:spacing w:after="0" w:afterAutospacing="0"/>
     </w:pPr>
   </w:style>
-  <w:style w:type="paragraph" w:styleId="812" w:default="1">
+  <w:style w:type="paragraph" w:styleId="830" w:default="1">
     <w:name w:val="Normal"/>
     <w:qFormat/>
     <w:rPr>
@@ -15104,7 +15510,7 @@
       <w:szCs w:val="20"/>
     </w:rPr>
   </w:style>
-  <w:style w:type="table" w:styleId="813" w:default="1">
+  <w:style w:type="table" w:styleId="831" w:default="1">
     <w:name w:val="Normal Table"/>
     <w:uiPriority w:val="99"/>
     <w:semiHidden/>
@@ -15119,24 +15525,24 @@
       </w:tblCellMar>
     </w:tblPr>
   </w:style>
-  <w:style w:type="numbering" w:styleId="814" w:default="1">
+  <w:style w:type="numbering" w:styleId="832" w:default="1">
     <w:name w:val="No List"/>
     <w:uiPriority w:val="99"/>
     <w:semiHidden/>
     <w:unhideWhenUsed/>
   </w:style>
-  <w:style w:type="paragraph" w:styleId="815">
+  <w:style w:type="paragraph" w:styleId="833">
     <w:name w:val="No Spacing"/>
-    <w:basedOn w:val="812"/>
+    <w:basedOn w:val="830"/>
     <w:uiPriority w:val="1"/>
     <w:qFormat/>
     <w:pPr>
       <w:spacing w:after="0" w:line="240" w:lineRule="auto"/>
     </w:pPr>
   </w:style>
-  <w:style w:type="paragraph" w:styleId="816">
+  <w:style w:type="paragraph" w:styleId="834">
     <w:name w:val="List Paragraph"/>
-    <w:basedOn w:val="812"/>
+    <w:basedOn w:val="830"/>
     <w:uiPriority w:val="34"/>
     <w:qFormat/>
     <w:pPr>
@@ -15144,7 +15550,7 @@
       <w:ind w:left="720"/>
     </w:pPr>
   </w:style>
-  <w:style w:type="character" w:styleId="817" w:default="1">
+  <w:style w:type="character" w:styleId="835" w:default="1">
     <w:name w:val="Default Paragraph Font"/>
     <w:uiPriority w:val="1"/>
     <w:semiHidden/>

</xml_diff>